<commit_message>
updates to project overview
</commit_message>
<xml_diff>
--- a/Final Project (Magnus Effect)/ME646 - Magnus Effect Experiment.docx
+++ b/Final Project (Magnus Effect)/ME646 - Magnus Effect Experiment.docx
@@ -32,13 +32,8 @@
         <w:t>)</w:t>
       </w:r>
       <w:r>
-        <w:t xml:space="preserve"> Feng, James Skinner, Simon </w:t>
-      </w:r>
-      <w:proofErr w:type="spellStart"/>
-      <w:r>
-        <w:t>Popecki</w:t>
-      </w:r>
-      <w:proofErr w:type="spellEnd"/>
+        <w:t xml:space="preserve"> Feng, James Skinner, Simon Popecki</w:t>
+      </w:r>
     </w:p>
     <w:p/>
     <w:p>
@@ -64,6 +59,85 @@
       </w:r>
     </w:p>
     <w:p>
+      <w:pPr>
+        <w:rPr>
+          <w:noProof/>
+          <w:lang w:eastAsia="en-US"/>
+        </w:rPr>
+      </w:pPr>
+    </w:p>
+    <w:p>
+      <w:r>
+        <w:rPr>
+          <w:noProof/>
+          <w:lang w:eastAsia="en-US"/>
+        </w:rPr>
+        <w:drawing>
+          <wp:anchor distT="0" distB="0" distL="114300" distR="114300" simplePos="0" relativeHeight="251658240" behindDoc="0" locked="0" layoutInCell="1" allowOverlap="1">
+            <wp:simplePos x="0" y="0"/>
+            <wp:positionH relativeFrom="margin">
+              <wp:posOffset>711200</wp:posOffset>
+            </wp:positionH>
+            <wp:positionV relativeFrom="paragraph">
+              <wp:posOffset>1593850</wp:posOffset>
+            </wp:positionV>
+            <wp:extent cx="3867150" cy="1524000"/>
+            <wp:effectExtent l="0" t="0" r="0" b="0"/>
+            <wp:wrapTopAndBottom/>
+            <wp:docPr id="1" name="Picture 1" descr="D:\ME201617\ME Spring 2017\Final project\Final Project (Magnus Effect)\810F165D37C44884B15FEAA07B273BCD.png"/>
+            <wp:cNvGraphicFramePr>
+              <a:graphicFrameLocks xmlns:a="http://schemas.openxmlformats.org/drawingml/2006/main" noChangeAspect="1"/>
+            </wp:cNvGraphicFramePr>
+            <a:graphic xmlns:a="http://schemas.openxmlformats.org/drawingml/2006/main">
+              <a:graphicData uri="http://schemas.openxmlformats.org/drawingml/2006/picture">
+                <pic:pic xmlns:pic="http://schemas.openxmlformats.org/drawingml/2006/picture">
+                  <pic:nvPicPr>
+                    <pic:cNvPr id="0" name="Picture 1" descr="D:\ME201617\ME Spring 2017\Final project\Final Project (Magnus Effect)\810F165D37C44884B15FEAA07B273BCD.png"/>
+                    <pic:cNvPicPr>
+                      <a:picLocks noChangeAspect="1" noChangeArrowheads="1"/>
+                    </pic:cNvPicPr>
+                  </pic:nvPicPr>
+                  <pic:blipFill rotWithShape="1">
+                    <a:blip r:embed="rId4" cstate="print">
+                      <a:extLst>
+                        <a:ext uri="{28A0092B-C50C-407E-A947-70E740481C1C}">
+                          <a14:useLocalDpi xmlns:a14="http://schemas.microsoft.com/office/drawing/2010/main" val="0"/>
+                        </a:ext>
+                      </a:extLst>
+                    </a:blip>
+                    <a:srcRect b="27992"/>
+                    <a:stretch/>
+                  </pic:blipFill>
+                  <pic:spPr bwMode="auto">
+                    <a:xfrm>
+                      <a:off x="0" y="0"/>
+                      <a:ext cx="3867150" cy="1524000"/>
+                    </a:xfrm>
+                    <a:prstGeom prst="rect">
+                      <a:avLst/>
+                    </a:prstGeom>
+                    <a:noFill/>
+                    <a:ln>
+                      <a:noFill/>
+                    </a:ln>
+                    <a:extLst>
+                      <a:ext uri="{53640926-AAD7-44D8-BBD7-CCE9431645EC}">
+                        <a14:shadowObscured xmlns:a14="http://schemas.microsoft.com/office/drawing/2010/main"/>
+                      </a:ext>
+                    </a:extLst>
+                  </pic:spPr>
+                </pic:pic>
+              </a:graphicData>
+            </a:graphic>
+            <wp14:sizeRelH relativeFrom="margin">
+              <wp14:pctWidth>0</wp14:pctWidth>
+            </wp14:sizeRelH>
+            <wp14:sizeRelV relativeFrom="margin">
+              <wp14:pctHeight>0</wp14:pctHeight>
+            </wp14:sizeRelV>
+          </wp:anchor>
+        </w:drawing>
+      </w:r>
       <w:r>
         <w:t>The cylinder</w:t>
       </w:r>
@@ -127,8 +201,491 @@
       <w:r>
         <w:t xml:space="preserve"> The cylinders are mounted </w:t>
       </w:r>
+      <w:r>
+        <w:t>onto endcaps</w:t>
+      </w:r>
+      <w:r>
+        <w:t xml:space="preserve">. The left endcap is </w:t>
+      </w:r>
+      <w:r>
+        <w:t xml:space="preserve">connected to a flange-bearing that is driven by a motor. The right endcap is connected to a plain bearing. The whole body rotates together while the hollow steel rod that supports the </w:t>
+      </w:r>
+      <w:r>
+        <w:t>apparatus remains stationary. The steel rod is supported by the force balance on the side of the wind tunnel</w:t>
+      </w:r>
+      <w:r>
+        <w:t>, which will also measure the lift force.</w:t>
+      </w:r>
+    </w:p>
+    <w:p>
+      <w:pPr>
+        <w:pStyle w:val="Caption"/>
+      </w:pPr>
+      <w:r>
+        <w:t xml:space="preserve">Figure </w:t>
+      </w:r>
+      <w:fldSimple w:instr=" SEQ Figure \* ARABIC ">
+        <w:r>
+          <w:rPr>
+            <w:noProof/>
+          </w:rPr>
+          <w:t>1</w:t>
+        </w:r>
+      </w:fldSimple>
+      <w:r>
+        <w:t xml:space="preserve"> Solidworks Model of the apparatus on the steel supporting rod</w:t>
+      </w:r>
+    </w:p>
+    <w:p>
+      <w:r>
+        <w:rPr>
+          <w:noProof/>
+          <w:lang w:eastAsia="en-US"/>
+        </w:rPr>
+        <w:drawing>
+          <wp:anchor distT="0" distB="0" distL="114300" distR="114300" simplePos="0" relativeHeight="251659264" behindDoc="0" locked="0" layoutInCell="1" allowOverlap="1">
+            <wp:simplePos x="0" y="0"/>
+            <wp:positionH relativeFrom="margin">
+              <wp:align>center</wp:align>
+            </wp:positionH>
+            <wp:positionV relativeFrom="paragraph">
+              <wp:posOffset>455295</wp:posOffset>
+            </wp:positionV>
+            <wp:extent cx="3187700" cy="2389505"/>
+            <wp:effectExtent l="0" t="0" r="0" b="0"/>
+            <wp:wrapTopAndBottom/>
+            <wp:docPr id="2" name="Picture 2"/>
+            <wp:cNvGraphicFramePr>
+              <a:graphicFrameLocks xmlns:a="http://schemas.openxmlformats.org/drawingml/2006/main" noChangeAspect="1"/>
+            </wp:cNvGraphicFramePr>
+            <a:graphic xmlns:a="http://schemas.openxmlformats.org/drawingml/2006/main">
+              <a:graphicData uri="http://schemas.openxmlformats.org/drawingml/2006/picture">
+                <pic:pic xmlns:pic="http://schemas.openxmlformats.org/drawingml/2006/picture">
+                  <pic:nvPicPr>
+                    <pic:cNvPr id="0" name="Picture 2"/>
+                    <pic:cNvPicPr>
+                      <a:picLocks noChangeAspect="1" noChangeArrowheads="1"/>
+                    </pic:cNvPicPr>
+                  </pic:nvPicPr>
+                  <pic:blipFill>
+                    <a:blip r:embed="rId5">
+                      <a:extLst>
+                        <a:ext uri="{28A0092B-C50C-407E-A947-70E740481C1C}">
+                          <a14:useLocalDpi xmlns:a14="http://schemas.microsoft.com/office/drawing/2010/main" val="0"/>
+                        </a:ext>
+                      </a:extLst>
+                    </a:blip>
+                    <a:srcRect/>
+                    <a:stretch>
+                      <a:fillRect/>
+                    </a:stretch>
+                  </pic:blipFill>
+                  <pic:spPr bwMode="auto">
+                    <a:xfrm>
+                      <a:off x="0" y="0"/>
+                      <a:ext cx="3187700" cy="2389505"/>
+                    </a:xfrm>
+                    <a:prstGeom prst="rect">
+                      <a:avLst/>
+                    </a:prstGeom>
+                    <a:noFill/>
+                    <a:ln>
+                      <a:noFill/>
+                    </a:ln>
+                  </pic:spPr>
+                </pic:pic>
+              </a:graphicData>
+            </a:graphic>
+            <wp14:sizeRelH relativeFrom="margin">
+              <wp14:pctWidth>0</wp14:pctWidth>
+            </wp14:sizeRelH>
+            <wp14:sizeRelV relativeFrom="margin">
+              <wp14:pctHeight>0</wp14:pctHeight>
+            </wp14:sizeRelV>
+          </wp:anchor>
+        </w:drawing>
+      </w:r>
+      <w:r>
+        <w:t xml:space="preserve">The airfoil rotation speed versus expected lift force plots for the three cylinders are shown </w:t>
+      </w:r>
+      <w:r>
+        <w:t xml:space="preserve">in figures 2 to 4 </w:t>
+      </w:r>
+      <w:r>
+        <w:t>below.</w:t>
+      </w:r>
+    </w:p>
+    <w:p>
+      <w:pPr>
+        <w:pStyle w:val="Caption"/>
+        <w:rPr>
+          <w:noProof/>
+          <w:sz w:val="24"/>
+        </w:rPr>
+      </w:pPr>
+      <w:r>
+        <w:t xml:space="preserve">Figure </w:t>
+      </w:r>
+      <w:r>
+        <w:fldChar w:fldCharType="begin"/>
+      </w:r>
+      <w:r>
+        <w:instrText xml:space="preserve"> SEQ Figure \* ARABIC </w:instrText>
+      </w:r>
+      <w:r>
+        <w:fldChar w:fldCharType="separate"/>
+      </w:r>
+      <w:r>
+        <w:rPr>
+          <w:noProof/>
+        </w:rPr>
+        <w:t>2</w:t>
+      </w:r>
+      <w:r>
+        <w:fldChar w:fldCharType="end"/>
+      </w:r>
+      <w:r>
+        <w:t xml:space="preserve"> </w:t>
+      </w:r>
+      <w:r>
+        <w:t xml:space="preserve">RPM vs. Lift Force for the smallest diameter </w:t>
+      </w:r>
+      <w:r>
+        <w:t xml:space="preserve">Stella </w:t>
+      </w:r>
+      <w:r>
+        <w:t>cylinder</w:t>
+      </w:r>
+    </w:p>
+    <w:p>
+      <w:pPr>
+        <w:widowControl/>
+        <w:ind w:right="0"/>
+      </w:pPr>
+      <w:r>
+        <w:rPr>
+          <w:noProof/>
+          <w:lang w:eastAsia="en-US"/>
+        </w:rPr>
+        <w:lastRenderedPageBreak/>
+        <w:drawing>
+          <wp:anchor distT="0" distB="0" distL="114300" distR="114300" simplePos="0" relativeHeight="251660288" behindDoc="0" locked="0" layoutInCell="1" allowOverlap="1">
+            <wp:simplePos x="0" y="0"/>
+            <wp:positionH relativeFrom="margin">
+              <wp:align>center</wp:align>
+            </wp:positionH>
+            <wp:positionV relativeFrom="paragraph">
+              <wp:posOffset>248920</wp:posOffset>
+            </wp:positionV>
+            <wp:extent cx="3460750" cy="2593975"/>
+            <wp:effectExtent l="0" t="0" r="0" b="0"/>
+            <wp:wrapTopAndBottom/>
+            <wp:docPr id="3" name="Picture 3"/>
+            <wp:cNvGraphicFramePr>
+              <a:graphicFrameLocks xmlns:a="http://schemas.openxmlformats.org/drawingml/2006/main" noChangeAspect="1"/>
+            </wp:cNvGraphicFramePr>
+            <a:graphic xmlns:a="http://schemas.openxmlformats.org/drawingml/2006/main">
+              <a:graphicData uri="http://schemas.openxmlformats.org/drawingml/2006/picture">
+                <pic:pic xmlns:pic="http://schemas.openxmlformats.org/drawingml/2006/picture">
+                  <pic:nvPicPr>
+                    <pic:cNvPr id="0" name="Picture 3"/>
+                    <pic:cNvPicPr>
+                      <a:picLocks noChangeAspect="1" noChangeArrowheads="1"/>
+                    </pic:cNvPicPr>
+                  </pic:nvPicPr>
+                  <pic:blipFill>
+                    <a:blip r:embed="rId6">
+                      <a:extLst>
+                        <a:ext uri="{28A0092B-C50C-407E-A947-70E740481C1C}">
+                          <a14:useLocalDpi xmlns:a14="http://schemas.microsoft.com/office/drawing/2010/main" val="0"/>
+                        </a:ext>
+                      </a:extLst>
+                    </a:blip>
+                    <a:srcRect/>
+                    <a:stretch>
+                      <a:fillRect/>
+                    </a:stretch>
+                  </pic:blipFill>
+                  <pic:spPr bwMode="auto">
+                    <a:xfrm>
+                      <a:off x="0" y="0"/>
+                      <a:ext cx="3460750" cy="2593975"/>
+                    </a:xfrm>
+                    <a:prstGeom prst="rect">
+                      <a:avLst/>
+                    </a:prstGeom>
+                    <a:noFill/>
+                    <a:ln>
+                      <a:noFill/>
+                    </a:ln>
+                  </pic:spPr>
+                </pic:pic>
+              </a:graphicData>
+            </a:graphic>
+            <wp14:sizeRelH relativeFrom="margin">
+              <wp14:pctWidth>0</wp14:pctWidth>
+            </wp14:sizeRelH>
+            <wp14:sizeRelV relativeFrom="margin">
+              <wp14:pctHeight>0</wp14:pctHeight>
+            </wp14:sizeRelV>
+          </wp:anchor>
+        </w:drawing>
+      </w:r>
+    </w:p>
+    <w:p>
+      <w:pPr>
+        <w:pStyle w:val="Caption"/>
+        <w:rPr>
+          <w:noProof/>
+          <w:sz w:val="24"/>
+        </w:rPr>
+      </w:pPr>
+      <w:r>
+        <w:rPr>
+          <w:noProof/>
+          <w:lang w:eastAsia="en-US"/>
+        </w:rPr>
+        <w:drawing>
+          <wp:anchor distT="0" distB="0" distL="114300" distR="114300" simplePos="0" relativeHeight="251661312" behindDoc="0" locked="0" layoutInCell="1" allowOverlap="1">
+            <wp:simplePos x="0" y="0"/>
+            <wp:positionH relativeFrom="margin">
+              <wp:align>center</wp:align>
+            </wp:positionH>
+            <wp:positionV relativeFrom="paragraph">
+              <wp:posOffset>2995295</wp:posOffset>
+            </wp:positionV>
+            <wp:extent cx="3302000" cy="2475230"/>
+            <wp:effectExtent l="0" t="0" r="0" b="1270"/>
+            <wp:wrapTopAndBottom/>
+            <wp:docPr id="5" name="Picture 5"/>
+            <wp:cNvGraphicFramePr>
+              <a:graphicFrameLocks xmlns:a="http://schemas.openxmlformats.org/drawingml/2006/main" noChangeAspect="1"/>
+            </wp:cNvGraphicFramePr>
+            <a:graphic xmlns:a="http://schemas.openxmlformats.org/drawingml/2006/main">
+              <a:graphicData uri="http://schemas.openxmlformats.org/drawingml/2006/picture">
+                <pic:pic xmlns:pic="http://schemas.openxmlformats.org/drawingml/2006/picture">
+                  <pic:nvPicPr>
+                    <pic:cNvPr id="0" name="Picture 5"/>
+                    <pic:cNvPicPr>
+                      <a:picLocks noChangeAspect="1" noChangeArrowheads="1"/>
+                    </pic:cNvPicPr>
+                  </pic:nvPicPr>
+                  <pic:blipFill>
+                    <a:blip r:embed="rId7">
+                      <a:extLst>
+                        <a:ext uri="{28A0092B-C50C-407E-A947-70E740481C1C}">
+                          <a14:useLocalDpi xmlns:a14="http://schemas.microsoft.com/office/drawing/2010/main" val="0"/>
+                        </a:ext>
+                      </a:extLst>
+                    </a:blip>
+                    <a:srcRect/>
+                    <a:stretch>
+                      <a:fillRect/>
+                    </a:stretch>
+                  </pic:blipFill>
+                  <pic:spPr bwMode="auto">
+                    <a:xfrm>
+                      <a:off x="0" y="0"/>
+                      <a:ext cx="3302000" cy="2475230"/>
+                    </a:xfrm>
+                    <a:prstGeom prst="rect">
+                      <a:avLst/>
+                    </a:prstGeom>
+                    <a:noFill/>
+                    <a:ln>
+                      <a:noFill/>
+                    </a:ln>
+                  </pic:spPr>
+                </pic:pic>
+              </a:graphicData>
+            </a:graphic>
+            <wp14:sizeRelH relativeFrom="margin">
+              <wp14:pctWidth>0</wp14:pctWidth>
+            </wp14:sizeRelH>
+            <wp14:sizeRelV relativeFrom="margin">
+              <wp14:pctHeight>0</wp14:pctHeight>
+            </wp14:sizeRelV>
+          </wp:anchor>
+        </w:drawing>
+      </w:r>
+      <w:r>
+        <w:t xml:space="preserve">Figure </w:t>
+      </w:r>
+      <w:r>
+        <w:fldChar w:fldCharType="begin"/>
+      </w:r>
+      <w:r>
+        <w:instrText xml:space="preserve"> SEQ Figure \* ARABIC </w:instrText>
+      </w:r>
+      <w:r>
+        <w:fldChar w:fldCharType="separate"/>
+      </w:r>
+      <w:r>
+        <w:rPr>
+          <w:noProof/>
+        </w:rPr>
+        <w:t>3</w:t>
+      </w:r>
+      <w:r>
+        <w:fldChar w:fldCharType="end"/>
+      </w:r>
+      <w:r>
+        <w:t xml:space="preserve"> </w:t>
+      </w:r>
+      <w:r>
+        <w:t xml:space="preserve">RPM vs. Lift Force for the </w:t>
+      </w:r>
+      <w:r>
+        <w:t xml:space="preserve">medium </w:t>
+      </w:r>
+      <w:r>
+        <w:t>diameter</w:t>
+      </w:r>
+      <w:r>
+        <w:t xml:space="preserve"> Bud Heavy</w:t>
+      </w:r>
+      <w:r>
+        <w:t xml:space="preserve"> cylinder</w:t>
+      </w:r>
+    </w:p>
+    <w:p>
+      <w:pPr>
+        <w:pStyle w:val="Caption"/>
+      </w:pPr>
+      <w:r>
+        <w:t xml:space="preserve">Figure </w:t>
+      </w:r>
+      <w:r>
+        <w:fldChar w:fldCharType="begin"/>
+      </w:r>
+      <w:r>
+        <w:instrText xml:space="preserve"> SEQ Figure \* ARABIC </w:instrText>
+      </w:r>
+      <w:r>
+        <w:fldChar w:fldCharType="separate"/>
+      </w:r>
+      <w:r>
+        <w:rPr>
+          <w:noProof/>
+        </w:rPr>
+        <w:t>4</w:t>
+      </w:r>
+      <w:r>
+        <w:fldChar w:fldCharType="end"/>
+      </w:r>
+      <w:r>
+        <w:t xml:space="preserve"> </w:t>
+      </w:r>
+      <w:r>
+        <w:t>RPM vs. Lift Force for the</w:t>
+      </w:r>
+      <w:r>
+        <w:t xml:space="preserve"> largest</w:t>
+      </w:r>
+      <w:r>
+        <w:t xml:space="preserve"> diameter Quaker Oats </w:t>
+      </w:r>
+      <w:r>
+        <w:t>cylinder</w:t>
+      </w:r>
+    </w:p>
+    <w:p>
+      <w:pPr>
+        <w:rPr>
+          <w:noProof/>
+          <w:lang w:eastAsia="en-US"/>
+        </w:rPr>
+      </w:pPr>
       <w:bookmarkStart w:id="0" w:name="_GoBack"/>
       <w:bookmarkEnd w:id="0"/>
+    </w:p>
+    <w:p>
+      <w:pPr>
+        <w:rPr>
+          <w:noProof/>
+          <w:lang w:eastAsia="en-US"/>
+        </w:rPr>
+      </w:pPr>
+    </w:p>
+    <w:p>
+      <w:pPr>
+        <w:widowControl/>
+        <w:ind w:right="0"/>
+      </w:pPr>
+      <w:r>
+        <w:br w:type="page"/>
+      </w:r>
+    </w:p>
+    <w:p>
+      <w:r>
+        <w:rPr>
+          <w:noProof/>
+          <w:lang w:eastAsia="en-US"/>
+        </w:rPr>
+        <w:lastRenderedPageBreak/>
+        <w:drawing>
+          <wp:anchor distT="0" distB="0" distL="114300" distR="114300" simplePos="0" relativeHeight="251663360" behindDoc="0" locked="0" layoutInCell="1" allowOverlap="1" wp14:anchorId="1D8EB7B8" wp14:editId="072AD8DA">
+            <wp:simplePos x="0" y="0"/>
+            <wp:positionH relativeFrom="page">
+              <wp:posOffset>1143000</wp:posOffset>
+            </wp:positionH>
+            <wp:positionV relativeFrom="paragraph">
+              <wp:posOffset>196850</wp:posOffset>
+            </wp:positionV>
+            <wp:extent cx="3949700" cy="2975610"/>
+            <wp:effectExtent l="0" t="0" r="0" b="0"/>
+            <wp:wrapTopAndBottom/>
+            <wp:docPr id="10" name="Picture 10"/>
+            <wp:cNvGraphicFramePr>
+              <a:graphicFrameLocks xmlns:a="http://schemas.openxmlformats.org/drawingml/2006/main" noChangeAspect="1"/>
+            </wp:cNvGraphicFramePr>
+            <a:graphic xmlns:a="http://schemas.openxmlformats.org/drawingml/2006/main">
+              <a:graphicData uri="http://schemas.openxmlformats.org/drawingml/2006/picture">
+                <pic:pic xmlns:pic="http://schemas.openxmlformats.org/drawingml/2006/picture">
+                  <pic:nvPicPr>
+                    <pic:cNvPr id="1" name=""/>
+                    <pic:cNvPicPr/>
+                  </pic:nvPicPr>
+                  <pic:blipFill rotWithShape="1">
+                    <a:blip r:embed="rId8">
+                      <a:extLst>
+                        <a:ext uri="{28A0092B-C50C-407E-A947-70E740481C1C}">
+                          <a14:useLocalDpi xmlns:a14="http://schemas.microsoft.com/office/drawing/2010/main" val="0"/>
+                        </a:ext>
+                      </a:extLst>
+                    </a:blip>
+                    <a:srcRect t="16315"/>
+                    <a:stretch/>
+                  </pic:blipFill>
+                  <pic:spPr bwMode="auto">
+                    <a:xfrm>
+                      <a:off x="0" y="0"/>
+                      <a:ext cx="3949700" cy="2975610"/>
+                    </a:xfrm>
+                    <a:prstGeom prst="rect">
+                      <a:avLst/>
+                    </a:prstGeom>
+                    <a:ln>
+                      <a:noFill/>
+                    </a:ln>
+                    <a:extLst>
+                      <a:ext uri="{53640926-AAD7-44D8-BBD7-CCE9431645EC}">
+                        <a14:shadowObscured xmlns:a14="http://schemas.microsoft.com/office/drawing/2010/main"/>
+                      </a:ext>
+                    </a:extLst>
+                  </pic:spPr>
+                </pic:pic>
+              </a:graphicData>
+            </a:graphic>
+            <wp14:sizeRelH relativeFrom="margin">
+              <wp14:pctWidth>0</wp14:pctWidth>
+            </wp14:sizeRelH>
+            <wp14:sizeRelV relativeFrom="margin">
+              <wp14:pctHeight>0</wp14:pctHeight>
+            </wp14:sizeRelV>
+          </wp:anchor>
+        </w:drawing>
+      </w:r>
     </w:p>
     <w:sectPr>
       <w:pgSz w:w="11906" w:h="16838"/>
@@ -662,6 +1219,36 @@
       <w:sz w:val="24"/>
     </w:rPr>
   </w:style>
+  <w:style w:type="character" w:styleId="Hyperlink">
+    <w:name w:val="Hyperlink"/>
+    <w:basedOn w:val="DefaultParagraphFont"/>
+    <w:uiPriority w:val="99"/>
+    <w:unhideWhenUsed/>
+    <w:rsid w:val="002B799C"/>
+    <w:rPr>
+      <w:color w:val="0563C1" w:themeColor="hyperlink"/>
+      <w:u w:val="single"/>
+    </w:rPr>
+  </w:style>
+  <w:style w:type="paragraph" w:styleId="Caption">
+    <w:name w:val="caption"/>
+    <w:basedOn w:val="Normal"/>
+    <w:next w:val="Normal"/>
+    <w:uiPriority w:val="35"/>
+    <w:unhideWhenUsed/>
+    <w:qFormat/>
+    <w:rsid w:val="0027080F"/>
+    <w:pPr>
+      <w:spacing w:after="200"/>
+      <w:jc w:val="center"/>
+    </w:pPr>
+    <w:rPr>
+      <w:b/>
+      <w:iCs/>
+      <w:sz w:val="18"/>
+      <w:szCs w:val="18"/>
+    </w:rPr>
+  </w:style>
 </w:styles>
 </file>
 

</xml_diff>

<commit_message>
added endcap drawing, changed mat to Aluminum
</commit_message>
<xml_diff>
--- a/Final Project (Magnus Effect)/ME646 - Magnus Effect Experiment.docx
+++ b/Final Project (Magnus Effect)/ME646 - Magnus Effect Experiment.docx
@@ -32,8 +32,13 @@
         <w:t>)</w:t>
       </w:r>
       <w:r>
-        <w:t xml:space="preserve"> Feng, James Skinner, Simon Popecki</w:t>
-      </w:r>
+        <w:t xml:space="preserve"> Feng, James Skinner, Simon </w:t>
+      </w:r>
+      <w:proofErr w:type="spellStart"/>
+      <w:r>
+        <w:t>Popecki</w:t>
+      </w:r>
+      <w:proofErr w:type="spellEnd"/>
     </w:p>
     <w:p/>
     <w:p>
@@ -48,8 +53,6 @@
       <w:r>
         <w:t>The goal of this experiment is to analyze the effects of cylinder diameter, surface roughness, and rotational speed on the lift force generated through the Magnus effect.</w:t>
       </w:r>
-      <w:bookmarkStart w:id="0" w:name="_GoBack"/>
-      <w:bookmarkEnd w:id="0"/>
     </w:p>
     <w:p/>
     <w:p>
@@ -156,7 +159,12 @@
         <w:t xml:space="preserve"> </w:t>
       </w:r>
       <w:r>
-        <w:t>aluminum (Stella and Bud Heavy) and cardboard (Quaker Oats)</w:t>
+        <w:t xml:space="preserve">aluminum (Stella and Bud Heavy) and cardboard </w:t>
+      </w:r>
+      <w:bookmarkStart w:id="0" w:name="_GoBack"/>
+      <w:bookmarkEnd w:id="0"/>
+      <w:r>
+        <w:t>(Quaker Oats)</w:t>
       </w:r>
       <w:r>
         <w:t>. Their diameters are, re</w:t>
@@ -221,24 +229,14 @@
       <w:r>
         <w:t xml:space="preserve">Figure </w:t>
       </w:r>
-      <w:r>
-        <w:fldChar w:fldCharType="begin"/>
-      </w:r>
-      <w:r>
-        <w:instrText xml:space="preserve"> SEQ Figure \* ARABIC </w:instrText>
-      </w:r>
-      <w:r>
-        <w:fldChar w:fldCharType="separate"/>
-      </w:r>
-      <w:r>
-        <w:rPr>
-          <w:noProof/>
-        </w:rPr>
-        <w:t>1</w:t>
-      </w:r>
-      <w:r>
-        <w:fldChar w:fldCharType="end"/>
-      </w:r>
+      <w:fldSimple w:instr=" SEQ Figure \* ARABIC ">
+        <w:r>
+          <w:rPr>
+            <w:noProof/>
+          </w:rPr>
+          <w:t>1</w:t>
+        </w:r>
+      </w:fldSimple>
       <w:r>
         <w:t xml:space="preserve"> Airfoil radius versus Magnus lift force at RPM of </w:t>
       </w:r>
@@ -267,7 +265,15 @@
         <w:t xml:space="preserve"> of the setup.</w:t>
       </w:r>
       <w:r>
-        <w:t xml:space="preserve"> The Solidworks model of the apparatus to be installed into the wind tunnel is shown in figure 2.</w:t>
+        <w:t xml:space="preserve"> The </w:t>
+      </w:r>
+      <w:proofErr w:type="spellStart"/>
+      <w:r>
+        <w:t>Solidworks</w:t>
+      </w:r>
+      <w:proofErr w:type="spellEnd"/>
+      <w:r>
+        <w:t xml:space="preserve"> model of the apparatus to be installed into the wind tunnel is shown in figure 2.</w:t>
       </w:r>
     </w:p>
     <w:p>
@@ -351,29 +357,24 @@
       <w:r>
         <w:t xml:space="preserve">Figure </w:t>
       </w:r>
-      <w:r>
-        <w:fldChar w:fldCharType="begin"/>
-      </w:r>
-      <w:r>
-        <w:instrText xml:space="preserve"> SEQ Figure \* ARABIC </w:instrText>
-      </w:r>
-      <w:r>
-        <w:fldChar w:fldCharType="separate"/>
-      </w:r>
-      <w:r>
-        <w:rPr>
-          <w:noProof/>
-        </w:rPr>
-        <w:t>2</w:t>
-      </w:r>
-      <w:r>
-        <w:rPr>
-          <w:noProof/>
-        </w:rPr>
-        <w:fldChar w:fldCharType="end"/>
-      </w:r>
-      <w:r>
-        <w:t xml:space="preserve"> Solidworks Model of the apparatus on the steel supporting rod</w:t>
+      <w:fldSimple w:instr=" SEQ Figure \* ARABIC ">
+        <w:r>
+          <w:rPr>
+            <w:noProof/>
+          </w:rPr>
+          <w:t>2</w:t>
+        </w:r>
+      </w:fldSimple>
+      <w:r>
+        <w:t xml:space="preserve"> </w:t>
+      </w:r>
+      <w:proofErr w:type="spellStart"/>
+      <w:r>
+        <w:t>Solidworks</w:t>
+      </w:r>
+      <w:proofErr w:type="spellEnd"/>
+      <w:r>
+        <w:t xml:space="preserve"> Model of the apparatus on the steel supporting rod</w:t>
       </w:r>
     </w:p>
     <w:p>
@@ -542,60 +543,60 @@
       <w:r>
         <w:t xml:space="preserve">Figure </w:t>
       </w:r>
+      <w:r>
+        <w:fldChar w:fldCharType="begin"/>
+      </w:r>
+      <w:r>
+        <w:instrText xml:space="preserve"> SEQ Figure \* ARABIC </w:instrText>
+      </w:r>
+      <w:r>
+        <w:fldChar w:fldCharType="separate"/>
+      </w:r>
+      <w:r>
+        <w:rPr>
+          <w:noProof/>
+        </w:rPr>
+        <w:t>3</w:t>
+      </w:r>
+      <w:r>
+        <w:rPr>
+          <w:noProof/>
+        </w:rPr>
+        <w:fldChar w:fldCharType="end"/>
+      </w:r>
+      <w:r>
+        <w:t xml:space="preserve"> </w:t>
+      </w:r>
+      <w:r>
+        <w:t xml:space="preserve">RPM vs. Lift Force for the smallest diameter </w:t>
+      </w:r>
+      <w:r>
+        <w:t xml:space="preserve">Stella </w:t>
+      </w:r>
+      <w:r>
+        <w:t>cylinder</w:t>
+      </w:r>
+    </w:p>
+    <w:p>
+      <w:pPr>
+        <w:pStyle w:val="Caption"/>
+      </w:pPr>
+      <w:r>
+        <w:t xml:space="preserve">Figure </w:t>
+      </w:r>
       <w:fldSimple w:instr=" SEQ Figure \* ARABIC ">
         <w:r>
           <w:rPr>
             <w:noProof/>
           </w:rPr>
-          <w:t>3</w:t>
+          <w:t>4</w:t>
         </w:r>
       </w:fldSimple>
       <w:r>
         <w:t xml:space="preserve"> </w:t>
       </w:r>
       <w:r>
-        <w:t xml:space="preserve">RPM vs. Lift Force for the smallest diameter </w:t>
-      </w:r>
-      <w:r>
-        <w:t xml:space="preserve">Stella </w:t>
-      </w:r>
-      <w:r>
-        <w:t>cylinder</w:t>
-      </w:r>
-    </w:p>
-    <w:p>
-      <w:pPr>
-        <w:pStyle w:val="Caption"/>
-      </w:pPr>
-      <w:r>
-        <w:t xml:space="preserve">Figure </w:t>
-      </w:r>
-      <w:r>
-        <w:fldChar w:fldCharType="begin"/>
-      </w:r>
-      <w:r>
-        <w:instrText xml:space="preserve"> SEQ Figure \* ARABIC </w:instrText>
-      </w:r>
-      <w:r>
-        <w:fldChar w:fldCharType="separate"/>
-      </w:r>
-      <w:r>
-        <w:rPr>
-          <w:noProof/>
-        </w:rPr>
-        <w:t>4</w:t>
-      </w:r>
-      <w:r>
-        <w:fldChar w:fldCharType="end"/>
-      </w:r>
-      <w:r>
-        <w:t xml:space="preserve"> </w:t>
-      </w:r>
-      <w:r>
-        <w:t>RPM vs. Lift Force for the medium diameter Bud Heavy</w:t>
-      </w:r>
-      <w:r>
-        <w:t xml:space="preserve"> cylinder</w:t>
+        <w:t>RPM vs. Lift Force for the medium diameter Bud Heavy cylinder</w:t>
       </w:r>
     </w:p>
     <w:p>
@@ -676,14 +677,27 @@
       <w:r>
         <w:t xml:space="preserve">Figure </w:t>
       </w:r>
-      <w:fldSimple w:instr=" SEQ Figure \* ARABIC ">
-        <w:r>
-          <w:rPr>
-            <w:noProof/>
-          </w:rPr>
-          <w:t>5</w:t>
-        </w:r>
-      </w:fldSimple>
+      <w:r>
+        <w:fldChar w:fldCharType="begin"/>
+      </w:r>
+      <w:r>
+        <w:instrText xml:space="preserve"> SEQ Figure \* ARABIC </w:instrText>
+      </w:r>
+      <w:r>
+        <w:fldChar w:fldCharType="separate"/>
+      </w:r>
+      <w:r>
+        <w:rPr>
+          <w:noProof/>
+        </w:rPr>
+        <w:t>5</w:t>
+      </w:r>
+      <w:r>
+        <w:rPr>
+          <w:noProof/>
+        </w:rPr>
+        <w:fldChar w:fldCharType="end"/>
+      </w:r>
       <w:r>
         <w:t xml:space="preserve"> </w:t>
       </w:r>

</xml_diff>

<commit_message>
updates to project doc
</commit_message>
<xml_diff>
--- a/Final Project (Magnus Effect)/ME646 - Magnus Effect Experiment.docx
+++ b/Final Project (Magnus Effect)/ME646 - Magnus Effect Experiment.docx
@@ -1,6 +1,6 @@
 
 <file path=word/document.xml><?xml version="1.0" encoding="utf-8"?>
-<w:document xmlns:wpc="http://schemas.microsoft.com/office/word/2010/wordprocessingCanvas" xmlns:cx="http://schemas.microsoft.com/office/drawing/2014/chartex" xmlns:cx1="http://schemas.microsoft.com/office/drawing/2015/9/8/chartex" xmlns:mc="http://schemas.openxmlformats.org/markup-compatibility/2006" xmlns:o="urn:schemas-microsoft-com:office:office" xmlns:r="http://schemas.openxmlformats.org/officeDocument/2006/relationships" xmlns:m="http://schemas.openxmlformats.org/officeDocument/2006/math" xmlns:v="urn:schemas-microsoft-com:vml" xmlns:wp14="http://schemas.microsoft.com/office/word/2010/wordprocessingDrawing" xmlns:wp="http://schemas.openxmlformats.org/drawingml/2006/wordprocessingDrawing" xmlns:w10="urn:schemas-microsoft-com:office:word" xmlns:w="http://schemas.openxmlformats.org/wordprocessingml/2006/main" xmlns:w14="http://schemas.microsoft.com/office/word/2010/wordml" xmlns:w15="http://schemas.microsoft.com/office/word/2012/wordml" xmlns:w16se="http://schemas.microsoft.com/office/word/2015/wordml/symex" xmlns:wpg="http://schemas.microsoft.com/office/word/2010/wordprocessingGroup" xmlns:wpi="http://schemas.microsoft.com/office/word/2010/wordprocessingInk" xmlns:wne="http://schemas.microsoft.com/office/word/2006/wordml" xmlns:wps="http://schemas.microsoft.com/office/word/2010/wordprocessingShape" mc:Ignorable="w14 w15 w16se wp14">
+<w:document xmlns:wpc="http://schemas.microsoft.com/office/word/2010/wordprocessingCanvas" xmlns:cx="http://schemas.microsoft.com/office/drawing/2014/chartex" xmlns:cx1="http://schemas.microsoft.com/office/drawing/2015/9/8/chartex" xmlns:cx2="http://schemas.microsoft.com/office/drawing/2015/10/21/chartex" xmlns:cx3="http://schemas.microsoft.com/office/drawing/2016/5/9/chartex" xmlns:cx4="http://schemas.microsoft.com/office/drawing/2016/5/10/chartex" xmlns:cx5="http://schemas.microsoft.com/office/drawing/2016/5/11/chartex" xmlns:mc="http://schemas.openxmlformats.org/markup-compatibility/2006" xmlns:o="urn:schemas-microsoft-com:office:office" xmlns:r="http://schemas.openxmlformats.org/officeDocument/2006/relationships" xmlns:m="http://schemas.openxmlformats.org/officeDocument/2006/math" xmlns:v="urn:schemas-microsoft-com:vml" xmlns:wp14="http://schemas.microsoft.com/office/word/2010/wordprocessingDrawing" xmlns:wp="http://schemas.openxmlformats.org/drawingml/2006/wordprocessingDrawing" xmlns:w10="urn:schemas-microsoft-com:office:word" xmlns:w="http://schemas.openxmlformats.org/wordprocessingml/2006/main" xmlns:w14="http://schemas.microsoft.com/office/word/2010/wordml" xmlns:w15="http://schemas.microsoft.com/office/word/2012/wordml" xmlns:w16se="http://schemas.microsoft.com/office/word/2015/wordml/symex" xmlns:wpg="http://schemas.microsoft.com/office/word/2010/wordprocessingGroup" xmlns:wpi="http://schemas.microsoft.com/office/word/2010/wordprocessingInk" xmlns:wne="http://schemas.microsoft.com/office/word/2006/wordml" xmlns:wps="http://schemas.microsoft.com/office/word/2010/wordprocessingShape" mc:Ignorable="w14 w15 w16se wp14">
   <w:body>
     <w:p>
       <w:pPr>
@@ -67,18 +67,9 @@
       </w:r>
     </w:p>
     <w:p>
-      <w:pPr>
-        <w:rPr>
-          <w:noProof/>
-          <w:lang w:eastAsia="en-US"/>
-        </w:rPr>
-      </w:pPr>
-    </w:p>
-    <w:p>
-      <w:r>
-        <w:rPr>
-          <w:noProof/>
-          <w:lang w:eastAsia="en-US"/>
+      <w:r>
+        <w:rPr>
+          <w:noProof/>
         </w:rPr>
         <w:drawing>
           <wp:anchor distT="0" distB="0" distL="114300" distR="114300" simplePos="0" relativeHeight="251664384" behindDoc="0" locked="0" layoutInCell="1" allowOverlap="1">
@@ -159,12 +150,7 @@
         <w:t xml:space="preserve"> </w:t>
       </w:r>
       <w:r>
-        <w:t xml:space="preserve">aluminum (Stella and Bud Heavy) and cardboard </w:t>
-      </w:r>
-      <w:bookmarkStart w:id="0" w:name="_GoBack"/>
-      <w:bookmarkEnd w:id="0"/>
-      <w:r>
-        <w:t>(Quaker Oats)</w:t>
+        <w:t>aluminum (Stella and Bud Heavy) and cardboard (Quaker Oats)</w:t>
       </w:r>
       <w:r>
         <w:t>. Their diameters are, re</w:t>
@@ -229,14 +215,27 @@
       <w:r>
         <w:t xml:space="preserve">Figure </w:t>
       </w:r>
-      <w:fldSimple w:instr=" SEQ Figure \* ARABIC ">
-        <w:r>
-          <w:rPr>
-            <w:noProof/>
-          </w:rPr>
-          <w:t>1</w:t>
-        </w:r>
-      </w:fldSimple>
+      <w:r>
+        <w:fldChar w:fldCharType="begin"/>
+      </w:r>
+      <w:r>
+        <w:instrText xml:space="preserve"> SEQ Figure \* ARABIC </w:instrText>
+      </w:r>
+      <w:r>
+        <w:fldChar w:fldCharType="separate"/>
+      </w:r>
+      <w:r>
+        <w:rPr>
+          <w:noProof/>
+        </w:rPr>
+        <w:t>1</w:t>
+      </w:r>
+      <w:r>
+        <w:rPr>
+          <w:noProof/>
+        </w:rPr>
+        <w:fldChar w:fldCharType="end"/>
+      </w:r>
       <w:r>
         <w:t xml:space="preserve"> Airfoil radius versus Magnus lift force at RPM of </w:t>
       </w:r>
@@ -280,7 +279,6 @@
       <w:r>
         <w:rPr>
           <w:noProof/>
-          <w:lang w:eastAsia="en-US"/>
         </w:rPr>
         <w:lastRenderedPageBreak/>
         <w:drawing>
@@ -357,14 +355,27 @@
       <w:r>
         <w:t xml:space="preserve">Figure </w:t>
       </w:r>
-      <w:fldSimple w:instr=" SEQ Figure \* ARABIC ">
-        <w:r>
-          <w:rPr>
-            <w:noProof/>
-          </w:rPr>
-          <w:t>2</w:t>
-        </w:r>
-      </w:fldSimple>
+      <w:r>
+        <w:fldChar w:fldCharType="begin"/>
+      </w:r>
+      <w:r>
+        <w:instrText xml:space="preserve"> SEQ Figure \* ARABIC </w:instrText>
+      </w:r>
+      <w:r>
+        <w:fldChar w:fldCharType="separate"/>
+      </w:r>
+      <w:r>
+        <w:rPr>
+          <w:noProof/>
+        </w:rPr>
+        <w:t>2</w:t>
+      </w:r>
+      <w:r>
+        <w:rPr>
+          <w:noProof/>
+        </w:rPr>
+        <w:fldChar w:fldCharType="end"/>
+      </w:r>
       <w:r>
         <w:t xml:space="preserve"> </w:t>
       </w:r>
@@ -381,21 +392,20 @@
       <w:r>
         <w:rPr>
           <w:noProof/>
-          <w:lang w:eastAsia="en-US"/>
         </w:rPr>
         <w:drawing>
-          <wp:anchor distT="0" distB="0" distL="114300" distR="114300" simplePos="0" relativeHeight="251659264" behindDoc="0" locked="0" layoutInCell="1" allowOverlap="1">
+          <wp:anchor distT="0" distB="0" distL="114300" distR="114300" simplePos="0" relativeHeight="251667456" behindDoc="0" locked="0" layoutInCell="1" allowOverlap="1">
             <wp:simplePos x="0" y="0"/>
             <wp:positionH relativeFrom="margin">
               <wp:align>center</wp:align>
             </wp:positionH>
             <wp:positionV relativeFrom="paragraph">
-              <wp:posOffset>457835</wp:posOffset>
+              <wp:posOffset>394970</wp:posOffset>
             </wp:positionV>
-            <wp:extent cx="3850005" cy="2886075"/>
-            <wp:effectExtent l="0" t="0" r="0" b="9525"/>
+            <wp:extent cx="3924935" cy="2944495"/>
+            <wp:effectExtent l="0" t="0" r="0" b="8255"/>
             <wp:wrapTopAndBottom/>
-            <wp:docPr id="2" name="Picture 2"/>
+            <wp:docPr id="6" name="Picture 6"/>
             <wp:cNvGraphicFramePr>
               <a:graphicFrameLocks xmlns:a="http://schemas.openxmlformats.org/drawingml/2006/main" noChangeAspect="1"/>
             </wp:cNvGraphicFramePr>
@@ -403,7 +413,7 @@
               <a:graphicData uri="http://schemas.openxmlformats.org/drawingml/2006/picture">
                 <pic:pic xmlns:pic="http://schemas.openxmlformats.org/drawingml/2006/picture">
                   <pic:nvPicPr>
-                    <pic:cNvPr id="0" name="Picture 2"/>
+                    <pic:cNvPr id="0" name="Picture 1"/>
                     <pic:cNvPicPr>
                       <a:picLocks noChangeAspect="1" noChangeArrowheads="1"/>
                     </pic:cNvPicPr>
@@ -424,7 +434,7 @@
                   <pic:spPr bwMode="auto">
                     <a:xfrm>
                       <a:off x="0" y="0"/>
-                      <a:ext cx="3850005" cy="2886075"/>
+                      <a:ext cx="3924935" cy="2944495"/>
                     </a:xfrm>
                     <a:prstGeom prst="rect">
                       <a:avLst/>
@@ -467,6 +477,9 @@
       <w:r>
         <w:t>below.</w:t>
       </w:r>
+      <w:r>
+        <w:t xml:space="preserve"> </w:t>
+      </w:r>
     </w:p>
     <w:p>
       <w:pPr>
@@ -475,7 +488,6 @@
       <w:r>
         <w:rPr>
           <w:noProof/>
-          <w:lang w:eastAsia="en-US"/>
         </w:rPr>
         <w:drawing>
           <wp:anchor distT="0" distB="0" distL="114300" distR="114300" simplePos="0" relativeHeight="251660288" behindDoc="0" locked="0" layoutInCell="1" allowOverlap="1">
@@ -543,59 +555,59 @@
       <w:r>
         <w:t xml:space="preserve">Figure </w:t>
       </w:r>
-      <w:r>
-        <w:fldChar w:fldCharType="begin"/>
-      </w:r>
-      <w:r>
-        <w:instrText xml:space="preserve"> SEQ Figure \* ARABIC </w:instrText>
-      </w:r>
-      <w:r>
-        <w:fldChar w:fldCharType="separate"/>
-      </w:r>
-      <w:r>
-        <w:rPr>
-          <w:noProof/>
-        </w:rPr>
-        <w:t>3</w:t>
-      </w:r>
-      <w:r>
-        <w:rPr>
-          <w:noProof/>
-        </w:rPr>
-        <w:fldChar w:fldCharType="end"/>
-      </w:r>
-      <w:r>
-        <w:t xml:space="preserve"> </w:t>
-      </w:r>
-      <w:r>
-        <w:t xml:space="preserve">RPM vs. Lift Force for the smallest diameter </w:t>
-      </w:r>
-      <w:r>
-        <w:t xml:space="preserve">Stella </w:t>
-      </w:r>
-      <w:r>
-        <w:t>cylinder</w:t>
-      </w:r>
-    </w:p>
-    <w:p>
-      <w:pPr>
-        <w:pStyle w:val="Caption"/>
-      </w:pPr>
-      <w:r>
-        <w:t xml:space="preserve">Figure </w:t>
-      </w:r>
       <w:fldSimple w:instr=" SEQ Figure \* ARABIC ">
         <w:r>
           <w:rPr>
             <w:noProof/>
           </w:rPr>
-          <w:t>4</w:t>
+          <w:t>3</w:t>
         </w:r>
       </w:fldSimple>
       <w:r>
         <w:t xml:space="preserve"> </w:t>
       </w:r>
       <w:r>
+        <w:t xml:space="preserve">RPM vs. Lift Force for the smallest diameter </w:t>
+      </w:r>
+      <w:r>
+        <w:t xml:space="preserve">Stella </w:t>
+      </w:r>
+      <w:r>
+        <w:t>cylinder</w:t>
+      </w:r>
+    </w:p>
+    <w:p>
+      <w:pPr>
+        <w:pStyle w:val="Caption"/>
+      </w:pPr>
+      <w:r>
+        <w:t xml:space="preserve">Figure </w:t>
+      </w:r>
+      <w:r>
+        <w:fldChar w:fldCharType="begin"/>
+      </w:r>
+      <w:r>
+        <w:instrText xml:space="preserve"> SEQ Figure \* ARABIC </w:instrText>
+      </w:r>
+      <w:r>
+        <w:fldChar w:fldCharType="separate"/>
+      </w:r>
+      <w:r>
+        <w:rPr>
+          <w:noProof/>
+        </w:rPr>
+        <w:t>4</w:t>
+      </w:r>
+      <w:r>
+        <w:rPr>
+          <w:noProof/>
+        </w:rPr>
+        <w:fldChar w:fldCharType="end"/>
+      </w:r>
+      <w:r>
+        <w:t xml:space="preserve"> </w:t>
+      </w:r>
+      <w:r>
         <w:t>RPM vs. Lift Force for the medium diameter Bud Heavy cylinder</w:t>
       </w:r>
     </w:p>
@@ -603,7 +615,6 @@
       <w:r>
         <w:rPr>
           <w:noProof/>
-          <w:lang w:eastAsia="en-US"/>
         </w:rPr>
         <w:lastRenderedPageBreak/>
         <w:drawing>
@@ -677,27 +688,14 @@
       <w:r>
         <w:t xml:space="preserve">Figure </w:t>
       </w:r>
-      <w:r>
-        <w:fldChar w:fldCharType="begin"/>
-      </w:r>
-      <w:r>
-        <w:instrText xml:space="preserve"> SEQ Figure \* ARABIC </w:instrText>
-      </w:r>
-      <w:r>
-        <w:fldChar w:fldCharType="separate"/>
-      </w:r>
-      <w:r>
-        <w:rPr>
-          <w:noProof/>
-        </w:rPr>
-        <w:t>5</w:t>
-      </w:r>
-      <w:r>
-        <w:rPr>
-          <w:noProof/>
-        </w:rPr>
-        <w:fldChar w:fldCharType="end"/>
-      </w:r>
+      <w:fldSimple w:instr=" SEQ Figure \* ARABIC ">
+        <w:r>
+          <w:rPr>
+            <w:noProof/>
+          </w:rPr>
+          <w:t>5</w:t>
+        </w:r>
+      </w:fldSimple>
       <w:r>
         <w:t xml:space="preserve"> </w:t>
       </w:r>
@@ -751,7 +749,35 @@
           <w:noProof/>
           <w:lang w:eastAsia="en-US"/>
         </w:rPr>
-        <w:t>640, 128</w:t>
+        <w:t xml:space="preserve">640, </w:t>
+      </w:r>
+      <w:r>
+        <w:rPr>
+          <w:noProof/>
+          <w:lang w:eastAsia="en-US"/>
+        </w:rPr>
+        <w:t>960</w:t>
+      </w:r>
+      <w:r>
+        <w:rPr>
+          <w:noProof/>
+          <w:lang w:eastAsia="en-US"/>
+        </w:rPr>
+        <w:t xml:space="preserve">, </w:t>
+      </w:r>
+      <w:r>
+        <w:rPr>
+          <w:noProof/>
+          <w:lang w:eastAsia="en-US"/>
+        </w:rPr>
+        <w:t xml:space="preserve">and </w:t>
+      </w:r>
+      <w:r>
+        <w:rPr>
+          <w:noProof/>
+          <w:lang w:eastAsia="en-US"/>
+        </w:rPr>
+        <w:t>128</w:t>
       </w:r>
       <w:r>
         <w:rPr>
@@ -765,14 +791,14 @@
           <w:noProof/>
           <w:lang w:eastAsia="en-US"/>
         </w:rPr>
-        <w:t>, and 192</w:t>
-      </w:r>
-      <w:r>
-        <w:rPr>
-          <w:noProof/>
-          <w:lang w:eastAsia="en-US"/>
-        </w:rPr>
-        <w:t>0 where forces of 1 N, 2 N, and 3 N are expected.</w:t>
+        <w:t xml:space="preserve"> where forces of 1 N, 1.5 N, and 2</w:t>
+      </w:r>
+      <w:r>
+        <w:rPr>
+          <w:noProof/>
+          <w:lang w:eastAsia="en-US"/>
+        </w:rPr>
+        <w:t xml:space="preserve"> N are expected.</w:t>
       </w:r>
       <w:r>
         <w:rPr>
@@ -786,7 +812,14 @@
           <w:noProof/>
           <w:lang w:eastAsia="en-US"/>
         </w:rPr>
-        <w:t>can be reduced to values shown in the figures.</w:t>
+        <w:t>can be reduced</w:t>
+      </w:r>
+      <w:r>
+        <w:rPr>
+          <w:noProof/>
+          <w:lang w:eastAsia="en-US"/>
+        </w:rPr>
+        <w:t xml:space="preserve"> to values shown in the figures to avoid running the aparatus at a high RPM to cause potential issues such as shaking and deflections.</w:t>
       </w:r>
     </w:p>
     <w:p>
@@ -868,6 +901,601 @@
           <w:lang w:eastAsia="en-US"/>
         </w:rPr>
         <w:t>When running the tests, measurements should be done after the system reached steady state after changing the RPM.</w:t>
+      </w:r>
+    </w:p>
+    <w:p>
+      <w:pPr>
+        <w:rPr>
+          <w:noProof/>
+          <w:lang w:eastAsia="en-US"/>
+        </w:rPr>
+      </w:pPr>
+    </w:p>
+    <w:p>
+      <w:pPr>
+        <w:pStyle w:val="Heading1"/>
+        <w:rPr>
+          <w:noProof/>
+          <w:lang w:eastAsia="en-US"/>
+        </w:rPr>
+      </w:pPr>
+      <w:r>
+        <w:rPr>
+          <w:noProof/>
+          <w:lang w:eastAsia="en-US"/>
+        </w:rPr>
+        <w:t>Analysis</w:t>
+      </w:r>
+    </w:p>
+    <w:p>
+      <w:pPr>
+        <w:rPr>
+          <w:lang w:eastAsia="en-US"/>
+        </w:rPr>
+      </w:pPr>
+      <w:r>
+        <w:rPr>
+          <w:lang w:eastAsia="en-US"/>
+        </w:rPr>
+        <w:t>The Magnus effect lift force is given as:</w:t>
+      </w:r>
+    </w:p>
+    <w:p>
+      <w:pPr>
+        <w:rPr>
+          <w:lang w:eastAsia="en-US"/>
+        </w:rPr>
+      </w:pPr>
+      <m:oMathPara>
+        <m:oMath>
+          <m:sSub>
+            <m:sSubPr>
+              <m:ctrlPr>
+                <w:rPr>
+                  <w:rFonts w:ascii="Cambria Math" w:hAnsi="Cambria Math"/>
+                  <w:i/>
+                  <w:lang w:eastAsia="en-US"/>
+                </w:rPr>
+              </m:ctrlPr>
+            </m:sSubPr>
+            <m:e>
+              <m:r>
+                <w:rPr>
+                  <w:rFonts w:ascii="Cambria Math" w:hAnsi="Cambria Math"/>
+                  <w:lang w:eastAsia="en-US"/>
+                </w:rPr>
+                <m:t>F</m:t>
+              </m:r>
+            </m:e>
+            <m:sub>
+              <m:r>
+                <w:rPr>
+                  <w:rFonts w:ascii="Cambria Math" w:hAnsi="Cambria Math"/>
+                  <w:lang w:eastAsia="en-US"/>
+                </w:rPr>
+                <m:t>L</m:t>
+              </m:r>
+            </m:sub>
+          </m:sSub>
+          <m:r>
+            <w:rPr>
+              <w:rFonts w:ascii="Cambria Math" w:hAnsi="Cambria Math"/>
+              <w:lang w:eastAsia="en-US"/>
+            </w:rPr>
+            <m:t>=ρvGL, G=2π</m:t>
+          </m:r>
+          <m:sSup>
+            <m:sSupPr>
+              <m:ctrlPr>
+                <w:rPr>
+                  <w:rFonts w:ascii="Cambria Math" w:hAnsi="Cambria Math"/>
+                  <w:i/>
+                  <w:lang w:eastAsia="en-US"/>
+                </w:rPr>
+              </m:ctrlPr>
+            </m:sSupPr>
+            <m:e>
+              <m:r>
+                <w:rPr>
+                  <w:rFonts w:ascii="Cambria Math" w:hAnsi="Cambria Math"/>
+                  <w:lang w:eastAsia="en-US"/>
+                </w:rPr>
+                <m:t>r</m:t>
+              </m:r>
+            </m:e>
+            <m:sup>
+              <m:r>
+                <w:rPr>
+                  <w:rFonts w:ascii="Cambria Math" w:hAnsi="Cambria Math"/>
+                  <w:lang w:eastAsia="en-US"/>
+                </w:rPr>
+                <m:t>2</m:t>
+              </m:r>
+            </m:sup>
+          </m:sSup>
+          <m:r>
+            <w:rPr>
+              <w:rFonts w:ascii="Cambria Math" w:hAnsi="Cambria Math"/>
+              <w:lang w:eastAsia="en-US"/>
+            </w:rPr>
+            <m:t>ω</m:t>
+          </m:r>
+        </m:oMath>
+      </m:oMathPara>
+    </w:p>
+    <w:p>
+      <w:pPr>
+        <w:rPr>
+          <w:lang w:eastAsia="en-US"/>
+        </w:rPr>
+      </w:pPr>
+      <w:r>
+        <w:rPr>
+          <w:lang w:eastAsia="en-US"/>
+        </w:rPr>
+        <w:t xml:space="preserve">Where </w:t>
+      </w:r>
+      <m:oMath>
+        <m:r>
+          <w:rPr>
+            <w:rFonts w:ascii="Cambria Math" w:hAnsi="Cambria Math"/>
+            <w:lang w:eastAsia="en-US"/>
+          </w:rPr>
+          <m:t>G</m:t>
+        </m:r>
+      </m:oMath>
+      <w:r>
+        <w:rPr>
+          <w:lang w:eastAsia="en-US"/>
+        </w:rPr>
+        <w:t xml:space="preserve"> is the vortex strength at RPM </w:t>
+      </w:r>
+      <m:oMath>
+        <m:r>
+          <w:rPr>
+            <w:rFonts w:ascii="Cambria Math" w:hAnsi="Cambria Math"/>
+            <w:lang w:eastAsia="en-US"/>
+          </w:rPr>
+          <m:t>ω</m:t>
+        </m:r>
+      </m:oMath>
+      <w:r>
+        <w:rPr>
+          <w:lang w:eastAsia="en-US"/>
+        </w:rPr>
+        <w:t xml:space="preserve"> for a cylinder of radius </w:t>
+      </w:r>
+      <m:oMath>
+        <m:r>
+          <w:rPr>
+            <w:rFonts w:ascii="Cambria Math" w:hAnsi="Cambria Math"/>
+            <w:lang w:eastAsia="en-US"/>
+          </w:rPr>
+          <m:t>r</m:t>
+        </m:r>
+      </m:oMath>
+      <w:r>
+        <w:rPr>
+          <w:lang w:eastAsia="en-US"/>
+        </w:rPr>
+        <w:t>, and the lift force is calculated using</w:t>
+      </w:r>
+      <w:r>
+        <w:rPr>
+          <w:lang w:eastAsia="en-US"/>
+        </w:rPr>
+        <w:t xml:space="preserve"> </w:t>
+      </w:r>
+      <w:r>
+        <w:rPr>
+          <w:lang w:eastAsia="en-US"/>
+        </w:rPr>
+        <w:t xml:space="preserve">air density, </w:t>
+      </w:r>
+      <m:oMath>
+        <m:r>
+          <w:rPr>
+            <w:rFonts w:ascii="Cambria Math" w:hAnsi="Cambria Math"/>
+            <w:lang w:eastAsia="en-US"/>
+          </w:rPr>
+          <m:t>ρ</m:t>
+        </m:r>
+      </m:oMath>
+      <w:r>
+        <w:rPr>
+          <w:lang w:eastAsia="en-US"/>
+        </w:rPr>
+        <w:t>,</w:t>
+      </w:r>
+      <w:r>
+        <w:rPr>
+          <w:lang w:eastAsia="en-US"/>
+        </w:rPr>
+        <w:t xml:space="preserve"> </w:t>
+      </w:r>
+      <w:r>
+        <w:rPr>
+          <w:lang w:eastAsia="en-US"/>
+        </w:rPr>
+        <w:t xml:space="preserve">wind speed, </w:t>
+      </w:r>
+      <m:oMath>
+        <m:r>
+          <w:rPr>
+            <w:rFonts w:ascii="Cambria Math" w:hAnsi="Cambria Math"/>
+            <w:lang w:eastAsia="en-US"/>
+          </w:rPr>
+          <m:t>v</m:t>
+        </m:r>
+      </m:oMath>
+      <w:r>
+        <w:rPr>
+          <w:lang w:eastAsia="en-US"/>
+        </w:rPr>
+        <w:t>,</w:t>
+      </w:r>
+      <w:r>
+        <w:rPr>
+          <w:lang w:eastAsia="en-US"/>
+        </w:rPr>
+        <w:t xml:space="preserve"> vortex strength</w:t>
+      </w:r>
+      <w:r>
+        <w:rPr>
+          <w:lang w:eastAsia="en-US"/>
+        </w:rPr>
+        <w:t xml:space="preserve"> </w:t>
+      </w:r>
+      <m:oMath>
+        <m:r>
+          <w:rPr>
+            <w:rFonts w:ascii="Cambria Math" w:hAnsi="Cambria Math"/>
+            <w:lang w:eastAsia="en-US"/>
+          </w:rPr>
+          <m:t>G</m:t>
+        </m:r>
+      </m:oMath>
+      <w:r>
+        <w:rPr>
+          <w:lang w:eastAsia="en-US"/>
+        </w:rPr>
+        <w:t xml:space="preserve">, and characteristic length of the cylindrical airfoil, </w:t>
+      </w:r>
+      <m:oMath>
+        <m:r>
+          <w:rPr>
+            <w:rFonts w:ascii="Cambria Math" w:hAnsi="Cambria Math"/>
+            <w:lang w:eastAsia="en-US"/>
+          </w:rPr>
+          <m:t>L</m:t>
+        </m:r>
+        <m:r>
+          <w:rPr>
+            <w:rFonts w:ascii="Cambria Math" w:hAnsi="Cambria Math"/>
+            <w:lang w:eastAsia="en-US"/>
+          </w:rPr>
+          <m:t>=2r</m:t>
+        </m:r>
+      </m:oMath>
+      <w:r>
+        <w:rPr>
+          <w:lang w:eastAsia="en-US"/>
+        </w:rPr>
+        <w:t>.</w:t>
+      </w:r>
+      <w:r>
+        <w:rPr>
+          <w:lang w:eastAsia="en-US"/>
+        </w:rPr>
+        <w:t xml:space="preserve"> The formula suggest</w:t>
+      </w:r>
+      <w:r>
+        <w:rPr>
+          <w:lang w:eastAsia="en-US"/>
+        </w:rPr>
+        <w:t>s</w:t>
+      </w:r>
+      <w:r>
+        <w:rPr>
+          <w:lang w:eastAsia="en-US"/>
+        </w:rPr>
+        <w:t xml:space="preserve"> the force is </w:t>
+      </w:r>
+      <w:r>
+        <w:rPr>
+          <w:lang w:eastAsia="en-US"/>
+        </w:rPr>
+        <w:t xml:space="preserve">linearly </w:t>
+      </w:r>
+      <w:r>
+        <w:rPr>
+          <w:lang w:eastAsia="en-US"/>
+        </w:rPr>
+        <w:t xml:space="preserve">proportional </w:t>
+      </w:r>
+      <w:r>
+        <w:rPr>
+          <w:lang w:eastAsia="en-US"/>
+        </w:rPr>
+        <w:t xml:space="preserve">to rotation speed, and </w:t>
+      </w:r>
+      <w:r>
+        <w:rPr>
+          <w:lang w:eastAsia="en-US"/>
+        </w:rPr>
+        <w:t>follows a</w:t>
+      </w:r>
+      <w:r>
+        <w:rPr>
+          <w:lang w:eastAsia="en-US"/>
+        </w:rPr>
+        <w:t xml:space="preserve"> square </w:t>
+      </w:r>
+      <w:r>
+        <w:rPr>
+          <w:lang w:eastAsia="en-US"/>
+        </w:rPr>
+        <w:t>relationship with the</w:t>
+      </w:r>
+      <w:r>
+        <w:rPr>
+          <w:lang w:eastAsia="en-US"/>
+        </w:rPr>
+        <w:t xml:space="preserve"> radius.</w:t>
+      </w:r>
+    </w:p>
+    <w:p>
+      <w:pPr>
+        <w:rPr>
+          <w:lang w:eastAsia="en-US"/>
+        </w:rPr>
+      </w:pPr>
+    </w:p>
+    <w:p>
+      <w:pPr>
+        <w:rPr>
+          <w:lang w:eastAsia="en-US"/>
+        </w:rPr>
+      </w:pPr>
+      <w:r>
+        <w:rPr>
+          <w:lang w:eastAsia="en-US"/>
+        </w:rPr>
+        <w:lastRenderedPageBreak/>
+        <w:t>The experiment will measure lift forces for 3 cylinders for their respective speeds.</w:t>
+      </w:r>
+    </w:p>
+    <w:p>
+      <w:pPr>
+        <w:rPr>
+          <w:lang w:eastAsia="en-US"/>
+        </w:rPr>
+      </w:pPr>
+    </w:p>
+    <w:p>
+      <w:pPr>
+        <w:widowControl/>
+        <w:ind w:right="0"/>
+        <w:rPr>
+          <w:lang w:eastAsia="en-US"/>
+        </w:rPr>
+      </w:pPr>
+      <w:r>
+        <w:rPr>
+          <w:lang w:eastAsia="en-US"/>
+        </w:rPr>
+        <w:br w:type="page"/>
+      </w:r>
+    </w:p>
+    <w:p>
+      <w:pPr>
+        <w:rPr>
+          <w:lang w:eastAsia="en-US"/>
+        </w:rPr>
+      </w:pPr>
+      <w:bookmarkStart w:id="0" w:name="_GoBack"/>
+      <w:bookmarkEnd w:id="0"/>
+      <w:r>
+        <w:rPr>
+          <w:noProof/>
+        </w:rPr>
+        <w:lastRenderedPageBreak/>
+        <w:drawing>
+          <wp:anchor distT="0" distB="0" distL="114300" distR="114300" simplePos="0" relativeHeight="251670528" behindDoc="0" locked="0" layoutInCell="1" allowOverlap="1">
+            <wp:simplePos x="0" y="0"/>
+            <wp:positionH relativeFrom="margin">
+              <wp:align>center</wp:align>
+            </wp:positionH>
+            <wp:positionV relativeFrom="paragraph">
+              <wp:posOffset>6060188</wp:posOffset>
+            </wp:positionV>
+            <wp:extent cx="3724275" cy="2794635"/>
+            <wp:effectExtent l="0" t="0" r="0" b="5715"/>
+            <wp:wrapTopAndBottom/>
+            <wp:docPr id="9" name="Picture 9"/>
+            <wp:cNvGraphicFramePr>
+              <a:graphicFrameLocks xmlns:a="http://schemas.openxmlformats.org/drawingml/2006/main" noChangeAspect="1"/>
+            </wp:cNvGraphicFramePr>
+            <a:graphic xmlns:a="http://schemas.openxmlformats.org/drawingml/2006/main">
+              <a:graphicData uri="http://schemas.openxmlformats.org/drawingml/2006/picture">
+                <pic:pic xmlns:pic="http://schemas.openxmlformats.org/drawingml/2006/picture">
+                  <pic:nvPicPr>
+                    <pic:cNvPr id="0" name="Picture 4"/>
+                    <pic:cNvPicPr>
+                      <a:picLocks noChangeAspect="1" noChangeArrowheads="1"/>
+                    </pic:cNvPicPr>
+                  </pic:nvPicPr>
+                  <pic:blipFill>
+                    <a:blip r:embed="rId9">
+                      <a:extLst>
+                        <a:ext uri="{28A0092B-C50C-407E-A947-70E740481C1C}">
+                          <a14:useLocalDpi xmlns:a14="http://schemas.microsoft.com/office/drawing/2010/main" val="0"/>
+                        </a:ext>
+                      </a:extLst>
+                    </a:blip>
+                    <a:srcRect/>
+                    <a:stretch>
+                      <a:fillRect/>
+                    </a:stretch>
+                  </pic:blipFill>
+                  <pic:spPr bwMode="auto">
+                    <a:xfrm>
+                      <a:off x="0" y="0"/>
+                      <a:ext cx="3724275" cy="2794635"/>
+                    </a:xfrm>
+                    <a:prstGeom prst="rect">
+                      <a:avLst/>
+                    </a:prstGeom>
+                    <a:noFill/>
+                    <a:ln>
+                      <a:noFill/>
+                    </a:ln>
+                  </pic:spPr>
+                </pic:pic>
+              </a:graphicData>
+            </a:graphic>
+            <wp14:sizeRelH relativeFrom="margin">
+              <wp14:pctWidth>0</wp14:pctWidth>
+            </wp14:sizeRelH>
+            <wp14:sizeRelV relativeFrom="margin">
+              <wp14:pctHeight>0</wp14:pctHeight>
+            </wp14:sizeRelV>
+          </wp:anchor>
+        </w:drawing>
+      </w:r>
+      <w:r>
+        <w:rPr>
+          <w:noProof/>
+        </w:rPr>
+        <w:drawing>
+          <wp:anchor distT="0" distB="0" distL="114300" distR="114300" simplePos="0" relativeHeight="251669504" behindDoc="0" locked="0" layoutInCell="1" allowOverlap="1">
+            <wp:simplePos x="0" y="0"/>
+            <wp:positionH relativeFrom="margin">
+              <wp:align>center</wp:align>
+            </wp:positionH>
+            <wp:positionV relativeFrom="paragraph">
+              <wp:posOffset>3294811</wp:posOffset>
+            </wp:positionV>
+            <wp:extent cx="3689985" cy="2768600"/>
+            <wp:effectExtent l="0" t="0" r="0" b="0"/>
+            <wp:wrapTopAndBottom/>
+            <wp:docPr id="8" name="Picture 8"/>
+            <wp:cNvGraphicFramePr>
+              <a:graphicFrameLocks xmlns:a="http://schemas.openxmlformats.org/drawingml/2006/main" noChangeAspect="1"/>
+            </wp:cNvGraphicFramePr>
+            <a:graphic xmlns:a="http://schemas.openxmlformats.org/drawingml/2006/main">
+              <a:graphicData uri="http://schemas.openxmlformats.org/drawingml/2006/picture">
+                <pic:pic xmlns:pic="http://schemas.openxmlformats.org/drawingml/2006/picture">
+                  <pic:nvPicPr>
+                    <pic:cNvPr id="0" name="Picture 3"/>
+                    <pic:cNvPicPr>
+                      <a:picLocks noChangeAspect="1" noChangeArrowheads="1"/>
+                    </pic:cNvPicPr>
+                  </pic:nvPicPr>
+                  <pic:blipFill>
+                    <a:blip r:embed="rId10">
+                      <a:extLst>
+                        <a:ext uri="{28A0092B-C50C-407E-A947-70E740481C1C}">
+                          <a14:useLocalDpi xmlns:a14="http://schemas.microsoft.com/office/drawing/2010/main" val="0"/>
+                        </a:ext>
+                      </a:extLst>
+                    </a:blip>
+                    <a:srcRect/>
+                    <a:stretch>
+                      <a:fillRect/>
+                    </a:stretch>
+                  </pic:blipFill>
+                  <pic:spPr bwMode="auto">
+                    <a:xfrm>
+                      <a:off x="0" y="0"/>
+                      <a:ext cx="3689985" cy="2768600"/>
+                    </a:xfrm>
+                    <a:prstGeom prst="rect">
+                      <a:avLst/>
+                    </a:prstGeom>
+                    <a:noFill/>
+                    <a:ln>
+                      <a:noFill/>
+                    </a:ln>
+                  </pic:spPr>
+                </pic:pic>
+              </a:graphicData>
+            </a:graphic>
+            <wp14:sizeRelH relativeFrom="margin">
+              <wp14:pctWidth>0</wp14:pctWidth>
+            </wp14:sizeRelH>
+            <wp14:sizeRelV relativeFrom="margin">
+              <wp14:pctHeight>0</wp14:pctHeight>
+            </wp14:sizeRelV>
+          </wp:anchor>
+        </w:drawing>
+      </w:r>
+      <w:r>
+        <w:rPr>
+          <w:noProof/>
+        </w:rPr>
+        <w:drawing>
+          <wp:anchor distT="0" distB="0" distL="114300" distR="114300" simplePos="0" relativeHeight="251668480" behindDoc="0" locked="0" layoutInCell="1" allowOverlap="1">
+            <wp:simplePos x="0" y="0"/>
+            <wp:positionH relativeFrom="margin">
+              <wp:align>center</wp:align>
+            </wp:positionH>
+            <wp:positionV relativeFrom="paragraph">
+              <wp:posOffset>638234</wp:posOffset>
+            </wp:positionV>
+            <wp:extent cx="3449955" cy="2588895"/>
+            <wp:effectExtent l="0" t="0" r="0" b="0"/>
+            <wp:wrapTopAndBottom/>
+            <wp:docPr id="7" name="Picture 7"/>
+            <wp:cNvGraphicFramePr>
+              <a:graphicFrameLocks xmlns:a="http://schemas.openxmlformats.org/drawingml/2006/main" noChangeAspect="1"/>
+            </wp:cNvGraphicFramePr>
+            <a:graphic xmlns:a="http://schemas.openxmlformats.org/drawingml/2006/main">
+              <a:graphicData uri="http://schemas.openxmlformats.org/drawingml/2006/picture">
+                <pic:pic xmlns:pic="http://schemas.openxmlformats.org/drawingml/2006/picture">
+                  <pic:nvPicPr>
+                    <pic:cNvPr id="0" name="Picture 2"/>
+                    <pic:cNvPicPr>
+                      <a:picLocks noChangeAspect="1" noChangeArrowheads="1"/>
+                    </pic:cNvPicPr>
+                  </pic:nvPicPr>
+                  <pic:blipFill>
+                    <a:blip r:embed="rId11">
+                      <a:extLst>
+                        <a:ext uri="{28A0092B-C50C-407E-A947-70E740481C1C}">
+                          <a14:useLocalDpi xmlns:a14="http://schemas.microsoft.com/office/drawing/2010/main" val="0"/>
+                        </a:ext>
+                      </a:extLst>
+                    </a:blip>
+                    <a:srcRect/>
+                    <a:stretch>
+                      <a:fillRect/>
+                    </a:stretch>
+                  </pic:blipFill>
+                  <pic:spPr bwMode="auto">
+                    <a:xfrm>
+                      <a:off x="0" y="0"/>
+                      <a:ext cx="3449955" cy="2588895"/>
+                    </a:xfrm>
+                    <a:prstGeom prst="rect">
+                      <a:avLst/>
+                    </a:prstGeom>
+                    <a:noFill/>
+                    <a:ln>
+                      <a:noFill/>
+                    </a:ln>
+                  </pic:spPr>
+                </pic:pic>
+              </a:graphicData>
+            </a:graphic>
+            <wp14:sizeRelH relativeFrom="margin">
+              <wp14:pctWidth>0</wp14:pctWidth>
+            </wp14:sizeRelH>
+            <wp14:sizeRelV relativeFrom="margin">
+              <wp14:pctHeight>0</wp14:pctHeight>
+            </wp14:sizeRelV>
+          </wp:anchor>
+        </w:drawing>
       </w:r>
     </w:p>
     <w:sectPr>
@@ -894,7 +1522,7 @@
     </w:rPrDefault>
     <w:pPrDefault/>
   </w:docDefaults>
-  <w:latentStyles w:defLockedState="0" w:defUIPriority="99" w:defSemiHidden="0" w:defUnhideWhenUsed="0" w:defQFormat="0" w:count="371">
+  <w:latentStyles w:defLockedState="0" w:defUIPriority="99" w:defSemiHidden="0" w:defUnhideWhenUsed="0" w:defQFormat="0" w:count="374">
     <w:lsdException w:name="Normal" w:uiPriority="0" w:qFormat="1"/>
     <w:lsdException w:name="heading 1" w:uiPriority="9" w:qFormat="1"/>
     <w:lsdException w:name="heading 2" w:semiHidden="1" w:uiPriority="9" w:unhideWhenUsed="1" w:qFormat="1"/>
@@ -1000,7 +1628,6 @@
     <w:lsdException w:name="HTML Sample" w:semiHidden="1" w:unhideWhenUsed="1"/>
     <w:lsdException w:name="HTML Typewriter" w:semiHidden="1" w:unhideWhenUsed="1"/>
     <w:lsdException w:name="HTML Variable" w:semiHidden="1" w:unhideWhenUsed="1"/>
-    <w:lsdException w:name="Normal Table" w:semiHidden="1" w:unhideWhenUsed="1"/>
     <w:lsdException w:name="annotation subject" w:semiHidden="1" w:unhideWhenUsed="1"/>
     <w:lsdException w:name="No List" w:semiHidden="1" w:unhideWhenUsed="1"/>
     <w:lsdException w:name="Outline List 1" w:semiHidden="1" w:unhideWhenUsed="1"/>
@@ -1045,7 +1672,6 @@
     <w:lsdException w:name="Table Professional" w:semiHidden="1" w:unhideWhenUsed="1"/>
     <w:lsdException w:name="Table Subtle 1" w:semiHidden="1" w:unhideWhenUsed="1"/>
     <w:lsdException w:name="Table Subtle 2" w:semiHidden="1" w:unhideWhenUsed="1"/>
-    <w:lsdException w:name="Table Web 1" w:semiHidden="1" w:unhideWhenUsed="1"/>
     <w:lsdException w:name="Table Web 2" w:semiHidden="1" w:unhideWhenUsed="1"/>
     <w:lsdException w:name="Table Web 3" w:semiHidden="1" w:unhideWhenUsed="1"/>
     <w:lsdException w:name="Balloon Text" w:semiHidden="1" w:unhideWhenUsed="1"/>
@@ -1266,6 +1892,9 @@
     <w:lsdException w:name="List Table 5 Dark Accent 6" w:uiPriority="50"/>
     <w:lsdException w:name="List Table 6 Colorful Accent 6" w:uiPriority="51"/>
     <w:lsdException w:name="List Table 7 Colorful Accent 6" w:uiPriority="52"/>
+    <w:lsdException w:name="Mention" w:semiHidden="1" w:unhideWhenUsed="1"/>
+    <w:lsdException w:name="Smart Hyperlink" w:semiHidden="1" w:unhideWhenUsed="1"/>
+    <w:lsdException w:name="Hashtag" w:semiHidden="1" w:unhideWhenUsed="1"/>
   </w:latentStyles>
   <w:style w:type="paragraph" w:default="1" w:styleId="Normal">
     <w:name w:val="Normal"/>
@@ -1431,6 +2060,16 @@
       <w:iCs/>
       <w:sz w:val="18"/>
       <w:szCs w:val="18"/>
+    </w:rPr>
+  </w:style>
+  <w:style w:type="character" w:styleId="PlaceholderText">
+    <w:name w:val="Placeholder Text"/>
+    <w:basedOn w:val="DefaultParagraphFont"/>
+    <w:uiPriority w:val="99"/>
+    <w:semiHidden/>
+    <w:rsid w:val="00A66670"/>
+    <w:rPr>
+      <w:color w:val="808080"/>
     </w:rPr>
   </w:style>
 </w:styles>

</xml_diff>

<commit_message>
corrected lengths in code, finalized project doc
</commit_message>
<xml_diff>
--- a/Final Project (Magnus Effect)/ME646 - Magnus Effect Experiment.docx
+++ b/Final Project (Magnus Effect)/ME646 - Magnus Effect Experiment.docx
@@ -23,13 +23,13 @@
         <w:pStyle w:val="Subtitle"/>
       </w:pPr>
       <w:r>
-        <w:t>Zhangxi (</w:t>
+        <w:t>Zhangxi ‘</w:t>
       </w:r>
       <w:r>
         <w:t>Jesse</w:t>
       </w:r>
       <w:r>
-        <w:t>)</w:t>
+        <w:t>’</w:t>
       </w:r>
       <w:r>
         <w:t xml:space="preserve"> Feng, James Skinner, Simon </w:t>
@@ -51,7 +51,22 @@
     </w:p>
     <w:p>
       <w:r>
-        <w:t>The goal of this experiment is to analyze the effects of cylinder diameter, surface roughness, and rotational speed on the lift force generated through the Magnus effect.</w:t>
+        <w:t xml:space="preserve">The goal of this experiment is to analyze the effects of cylinder diameter, </w:t>
+      </w:r>
+      <w:r>
+        <w:t>rotational speed</w:t>
+      </w:r>
+      <w:r>
+        <w:t xml:space="preserve">, and </w:t>
+      </w:r>
+      <w:r>
+        <w:t>surface roughness</w:t>
+      </w:r>
+      <w:r>
+        <w:t xml:space="preserve"> </w:t>
+      </w:r>
+      <w:r>
+        <w:t>on the lift force generated through the Magnus effect.</w:t>
       </w:r>
     </w:p>
     <w:p/>
@@ -150,46 +165,78 @@
         <w:t xml:space="preserve"> </w:t>
       </w:r>
       <w:r>
-        <w:t>aluminum (Stella and Bud Heavy) and cardboard (Quaker Oats)</w:t>
-      </w:r>
-      <w:r>
-        <w:t>. Their diameters are, re</w:t>
+        <w:t xml:space="preserve">aluminum </w:t>
+      </w:r>
+      <w:r>
+        <w:t xml:space="preserve">and </w:t>
+      </w:r>
+      <w:r>
+        <w:t>paperboard.</w:t>
+      </w:r>
+      <w:r>
+        <w:t xml:space="preserve"> Their diameter</w:t>
+      </w:r>
+      <w:bookmarkStart w:id="0" w:name="_GoBack"/>
+      <w:bookmarkEnd w:id="0"/>
+      <w:r>
+        <w:t>s are, re</w:t>
       </w:r>
       <w:r>
         <w:t xml:space="preserve">spectively, </w:t>
       </w:r>
       <w:r>
-        <w:t>55.9</w:t>
+        <w:t xml:space="preserve">small diameter: </w:t>
+      </w:r>
+      <w:r>
+        <w:t>57.91 mm</w:t>
+      </w:r>
+      <w:r>
+        <w:t xml:space="preserve"> (2.2</w:t>
+      </w:r>
+      <w:r>
+        <w:t>8</w:t>
+      </w:r>
+      <w:r>
+        <w:t xml:space="preserve"> in)</w:t>
+      </w:r>
+      <w:r>
+        <w:t xml:space="preserve">, </w:t>
+      </w:r>
+      <w:r>
+        <w:t xml:space="preserve">medium diameter: </w:t>
+      </w:r>
+      <w:r>
+        <w:t>83.82</w:t>
       </w:r>
       <w:r>
         <w:t xml:space="preserve"> mm</w:t>
       </w:r>
       <w:r>
-        <w:t xml:space="preserve"> (2.2 in)</w:t>
-      </w:r>
-      <w:r>
-        <w:t xml:space="preserve">, </w:t>
-      </w:r>
-      <w:r>
-        <w:t>83.6</w:t>
-      </w:r>
-      <w:r>
-        <w:t xml:space="preserve"> mm</w:t>
-      </w:r>
-      <w:r>
         <w:t xml:space="preserve"> (3.3 in)</w:t>
       </w:r>
       <w:r>
         <w:t xml:space="preserve">, and </w:t>
       </w:r>
       <w:r>
-        <w:t xml:space="preserve">127 </w:t>
+        <w:t xml:space="preserve">large diameter: </w:t>
+      </w:r>
+      <w:r>
+        <w:t>128.27</w:t>
+      </w:r>
+      <w:r>
+        <w:t xml:space="preserve"> </w:t>
       </w:r>
       <w:r>
         <w:t>mm</w:t>
       </w:r>
       <w:r>
-        <w:t xml:space="preserve"> (5 in)</w:t>
+        <w:t xml:space="preserve"> (5</w:t>
+      </w:r>
+      <w:r>
+        <w:t>.05</w:t>
+      </w:r>
+      <w:r>
+        <w:t xml:space="preserve"> in)</w:t>
       </w:r>
       <w:r>
         <w:t>.</w:t>
@@ -215,29 +262,19 @@
       <w:r>
         <w:t xml:space="preserve">Figure </w:t>
       </w:r>
-      <w:r>
-        <w:fldChar w:fldCharType="begin"/>
-      </w:r>
-      <w:r>
-        <w:instrText xml:space="preserve"> SEQ Figure \* ARABIC </w:instrText>
-      </w:r>
-      <w:r>
-        <w:fldChar w:fldCharType="separate"/>
-      </w:r>
-      <w:r>
-        <w:rPr>
-          <w:noProof/>
-        </w:rPr>
-        <w:t>1</w:t>
-      </w:r>
-      <w:r>
-        <w:rPr>
-          <w:noProof/>
-        </w:rPr>
-        <w:fldChar w:fldCharType="end"/>
-      </w:r>
-      <w:r>
-        <w:t xml:space="preserve"> Airfoil radius versus Magnus lift force at RPM of </w:t>
+      <w:fldSimple w:instr=" SEQ Figure \* ARABIC ">
+        <w:r>
+          <w:rPr>
+            <w:noProof/>
+          </w:rPr>
+          <w:t>1</w:t>
+        </w:r>
+      </w:fldSimple>
+      <w:r>
+        <w:t xml:space="preserve"> Airfoil radius ver</w:t>
+      </w:r>
+      <w:r>
+        <w:t>sus Magnus lift force at 100 RPM</w:t>
       </w:r>
     </w:p>
     <w:p/>
@@ -264,15 +301,7 @@
         <w:t xml:space="preserve"> of the setup.</w:t>
       </w:r>
       <w:r>
-        <w:t xml:space="preserve"> The </w:t>
-      </w:r>
-      <w:proofErr w:type="spellStart"/>
-      <w:r>
-        <w:t>Solidworks</w:t>
-      </w:r>
-      <w:proofErr w:type="spellEnd"/>
-      <w:r>
-        <w:t xml:space="preserve"> model of the apparatus to be installed into the wind tunnel is shown in figure 2.</w:t>
+        <w:t xml:space="preserve"> The Solidworks model of the apparatus to be installed into the wind tunnel is shown in figure 2.</w:t>
       </w:r>
     </w:p>
     <w:p>
@@ -355,57 +384,37 @@
       <w:r>
         <w:t xml:space="preserve">Figure </w:t>
       </w:r>
-      <w:r>
-        <w:fldChar w:fldCharType="begin"/>
-      </w:r>
-      <w:r>
-        <w:instrText xml:space="preserve"> SEQ Figure \* ARABIC </w:instrText>
-      </w:r>
-      <w:r>
-        <w:fldChar w:fldCharType="separate"/>
-      </w:r>
-      <w:r>
-        <w:rPr>
-          <w:noProof/>
-        </w:rPr>
-        <w:t>2</w:t>
-      </w:r>
-      <w:r>
-        <w:rPr>
-          <w:noProof/>
-        </w:rPr>
-        <w:fldChar w:fldCharType="end"/>
-      </w:r>
-      <w:r>
-        <w:t xml:space="preserve"> </w:t>
-      </w:r>
-      <w:proofErr w:type="spellStart"/>
-      <w:r>
-        <w:t>Solidworks</w:t>
-      </w:r>
-      <w:proofErr w:type="spellEnd"/>
-      <w:r>
-        <w:t xml:space="preserve"> Model of the apparatus on the steel supporting rod</w:t>
-      </w:r>
-    </w:p>
-    <w:p>
-      <w:r>
-        <w:rPr>
-          <w:noProof/>
+      <w:fldSimple w:instr=" SEQ Figure \* ARABIC ">
+        <w:r>
+          <w:rPr>
+            <w:noProof/>
+          </w:rPr>
+          <w:t>2</w:t>
+        </w:r>
+      </w:fldSimple>
+      <w:r>
+        <w:t xml:space="preserve"> Solidworks Model of the apparatus on the steel supporting rod</w:t>
+      </w:r>
+    </w:p>
+    <w:p>
+      <w:r>
+        <w:rPr>
+          <w:noProof/>
+          <w:lang w:eastAsia="zh-CN"/>
         </w:rPr>
         <w:drawing>
-          <wp:anchor distT="0" distB="0" distL="114300" distR="114300" simplePos="0" relativeHeight="251667456" behindDoc="0" locked="0" layoutInCell="1" allowOverlap="1">
+          <wp:anchor distT="0" distB="0" distL="114300" distR="114300" simplePos="0" relativeHeight="251671552" behindDoc="0" locked="0" layoutInCell="1" allowOverlap="1">
             <wp:simplePos x="0" y="0"/>
             <wp:positionH relativeFrom="margin">
               <wp:align>center</wp:align>
             </wp:positionH>
             <wp:positionV relativeFrom="paragraph">
-              <wp:posOffset>394970</wp:posOffset>
+              <wp:posOffset>412115</wp:posOffset>
             </wp:positionV>
-            <wp:extent cx="3924935" cy="2944495"/>
-            <wp:effectExtent l="0" t="0" r="0" b="8255"/>
+            <wp:extent cx="3926840" cy="2943225"/>
+            <wp:effectExtent l="0" t="0" r="0" b="9525"/>
             <wp:wrapTopAndBottom/>
-            <wp:docPr id="6" name="Picture 6"/>
+            <wp:docPr id="13" name="Picture 13"/>
             <wp:cNvGraphicFramePr>
               <a:graphicFrameLocks xmlns:a="http://schemas.openxmlformats.org/drawingml/2006/main" noChangeAspect="1"/>
             </wp:cNvGraphicFramePr>
@@ -413,7 +422,7 @@
               <a:graphicData uri="http://schemas.openxmlformats.org/drawingml/2006/picture">
                 <pic:pic xmlns:pic="http://schemas.openxmlformats.org/drawingml/2006/picture">
                   <pic:nvPicPr>
-                    <pic:cNvPr id="0" name="Picture 1"/>
+                    <pic:cNvPr id="0" name="Picture 5"/>
                     <pic:cNvPicPr>
                       <a:picLocks noChangeAspect="1" noChangeArrowheads="1"/>
                     </pic:cNvPicPr>
@@ -434,7 +443,7 @@
                   <pic:spPr bwMode="auto">
                     <a:xfrm>
                       <a:off x="0" y="0"/>
-                      <a:ext cx="3924935" cy="2944495"/>
+                      <a:ext cx="3926840" cy="2943225"/>
                     </a:xfrm>
                     <a:prstGeom prst="rect">
                       <a:avLst/>
@@ -488,20 +497,21 @@
       <w:r>
         <w:rPr>
           <w:noProof/>
+          <w:lang w:eastAsia="zh-CN"/>
         </w:rPr>
         <w:drawing>
-          <wp:anchor distT="0" distB="0" distL="114300" distR="114300" simplePos="0" relativeHeight="251660288" behindDoc="0" locked="0" layoutInCell="1" allowOverlap="1">
+          <wp:anchor distT="0" distB="0" distL="114300" distR="114300" simplePos="0" relativeHeight="251670528" behindDoc="0" locked="0" layoutInCell="1" allowOverlap="1">
             <wp:simplePos x="0" y="0"/>
             <wp:positionH relativeFrom="margin">
               <wp:align>center</wp:align>
             </wp:positionH>
             <wp:positionV relativeFrom="paragraph">
-              <wp:posOffset>3154680</wp:posOffset>
+              <wp:posOffset>3159125</wp:posOffset>
             </wp:positionV>
-            <wp:extent cx="3999230" cy="2997200"/>
+            <wp:extent cx="4066540" cy="3048000"/>
             <wp:effectExtent l="0" t="0" r="0" b="0"/>
             <wp:wrapTopAndBottom/>
-            <wp:docPr id="3" name="Picture 3"/>
+            <wp:docPr id="12" name="Picture 12"/>
             <wp:cNvGraphicFramePr>
               <a:graphicFrameLocks xmlns:a="http://schemas.openxmlformats.org/drawingml/2006/main" noChangeAspect="1"/>
             </wp:cNvGraphicFramePr>
@@ -509,7 +519,7 @@
               <a:graphicData uri="http://schemas.openxmlformats.org/drawingml/2006/picture">
                 <pic:pic xmlns:pic="http://schemas.openxmlformats.org/drawingml/2006/picture">
                   <pic:nvPicPr>
-                    <pic:cNvPr id="0" name="Picture 3"/>
+                    <pic:cNvPr id="0" name="Picture 4"/>
                     <pic:cNvPicPr>
                       <a:picLocks noChangeAspect="1" noChangeArrowheads="1"/>
                     </pic:cNvPicPr>
@@ -530,7 +540,7 @@
                   <pic:spPr bwMode="auto">
                     <a:xfrm>
                       <a:off x="0" y="0"/>
-                      <a:ext cx="3999230" cy="2997200"/>
+                      <a:ext cx="4066540" cy="3048000"/>
                     </a:xfrm>
                     <a:prstGeom prst="rect">
                       <a:avLst/>
@@ -555,59 +565,62 @@
       <w:r>
         <w:t xml:space="preserve">Figure </w:t>
       </w:r>
+      <w:r>
+        <w:fldChar w:fldCharType="begin"/>
+      </w:r>
+      <w:r>
+        <w:instrText xml:space="preserve"> SEQ Figure \* ARABIC </w:instrText>
+      </w:r>
+      <w:r>
+        <w:fldChar w:fldCharType="separate"/>
+      </w:r>
+      <w:r>
+        <w:rPr>
+          <w:noProof/>
+        </w:rPr>
+        <w:t>3</w:t>
+      </w:r>
+      <w:r>
+        <w:rPr>
+          <w:noProof/>
+        </w:rPr>
+        <w:fldChar w:fldCharType="end"/>
+      </w:r>
+      <w:r>
+        <w:t xml:space="preserve"> </w:t>
+      </w:r>
+      <w:r>
+        <w:t xml:space="preserve">RPM vs. Lift Force for the smallest diameter </w:t>
+      </w:r>
+      <w:r>
+        <w:t xml:space="preserve">Stella </w:t>
+      </w:r>
+      <w:r>
+        <w:t>cylinder</w:t>
+      </w:r>
+      <w:r>
+        <w:t xml:space="preserve"> </w:t>
+      </w:r>
+    </w:p>
+    <w:p>
+      <w:pPr>
+        <w:pStyle w:val="Caption"/>
+      </w:pPr>
+      <w:r>
+        <w:t xml:space="preserve">Figure </w:t>
+      </w:r>
       <w:fldSimple w:instr=" SEQ Figure \* ARABIC ">
         <w:r>
           <w:rPr>
             <w:noProof/>
           </w:rPr>
-          <w:t>3</w:t>
+          <w:t>4</w:t>
         </w:r>
       </w:fldSimple>
       <w:r>
         <w:t xml:space="preserve"> </w:t>
       </w:r>
       <w:r>
-        <w:t xml:space="preserve">RPM vs. Lift Force for the smallest diameter </w:t>
-      </w:r>
-      <w:r>
-        <w:t xml:space="preserve">Stella </w:t>
-      </w:r>
-      <w:r>
-        <w:t>cylinder</w:t>
-      </w:r>
-    </w:p>
-    <w:p>
-      <w:pPr>
-        <w:pStyle w:val="Caption"/>
-      </w:pPr>
-      <w:r>
-        <w:t xml:space="preserve">Figure </w:t>
-      </w:r>
-      <w:r>
-        <w:fldChar w:fldCharType="begin"/>
-      </w:r>
-      <w:r>
-        <w:instrText xml:space="preserve"> SEQ Figure \* ARABIC </w:instrText>
-      </w:r>
-      <w:r>
-        <w:fldChar w:fldCharType="separate"/>
-      </w:r>
-      <w:r>
-        <w:rPr>
-          <w:noProof/>
-        </w:rPr>
-        <w:t>4</w:t>
-      </w:r>
-      <w:r>
-        <w:rPr>
-          <w:noProof/>
-        </w:rPr>
-        <w:fldChar w:fldCharType="end"/>
-      </w:r>
-      <w:r>
-        <w:t xml:space="preserve"> </w:t>
-      </w:r>
-      <w:r>
         <w:t>RPM vs. Lift Force for the medium diameter Bud Heavy cylinder</w:t>
       </w:r>
     </w:p>
@@ -618,18 +631,18 @@
         </w:rPr>
         <w:lastRenderedPageBreak/>
         <w:drawing>
-          <wp:anchor distT="0" distB="0" distL="114300" distR="114300" simplePos="0" relativeHeight="251666432" behindDoc="0" locked="0" layoutInCell="1" allowOverlap="1" wp14:anchorId="5DFCE997" wp14:editId="4A9A1BDF">
+          <wp:anchor distT="0" distB="0" distL="114300" distR="114300" simplePos="0" relativeHeight="251669504" behindDoc="0" locked="0" layoutInCell="1" allowOverlap="1">
             <wp:simplePos x="0" y="0"/>
             <wp:positionH relativeFrom="margin">
               <wp:align>center</wp:align>
             </wp:positionH>
             <wp:positionV relativeFrom="paragraph">
-              <wp:posOffset>301818</wp:posOffset>
+              <wp:posOffset>228600</wp:posOffset>
             </wp:positionV>
-            <wp:extent cx="3977640" cy="2981325"/>
+            <wp:extent cx="4267200" cy="3197860"/>
             <wp:effectExtent l="0" t="0" r="0" b="0"/>
             <wp:wrapTopAndBottom/>
-            <wp:docPr id="5" name="Picture 5"/>
+            <wp:docPr id="11" name="Picture 11"/>
             <wp:cNvGraphicFramePr>
               <a:graphicFrameLocks xmlns:a="http://schemas.openxmlformats.org/drawingml/2006/main" noChangeAspect="1"/>
             </wp:cNvGraphicFramePr>
@@ -637,7 +650,7 @@
               <a:graphicData uri="http://schemas.openxmlformats.org/drawingml/2006/picture">
                 <pic:pic xmlns:pic="http://schemas.openxmlformats.org/drawingml/2006/picture">
                   <pic:nvPicPr>
-                    <pic:cNvPr id="0" name="Picture 5"/>
+                    <pic:cNvPr id="0" name="Picture 3"/>
                     <pic:cNvPicPr>
                       <a:picLocks noChangeAspect="1" noChangeArrowheads="1"/>
                     </pic:cNvPicPr>
@@ -658,7 +671,7 @@
                   <pic:spPr bwMode="auto">
                     <a:xfrm>
                       <a:off x="0" y="0"/>
-                      <a:ext cx="3977640" cy="2981325"/>
+                      <a:ext cx="4267200" cy="3197860"/>
                     </a:xfrm>
                     <a:prstGeom prst="rect">
                       <a:avLst/>
@@ -688,14 +701,27 @@
       <w:r>
         <w:t xml:space="preserve">Figure </w:t>
       </w:r>
-      <w:fldSimple w:instr=" SEQ Figure \* ARABIC ">
-        <w:r>
-          <w:rPr>
-            <w:noProof/>
-          </w:rPr>
-          <w:t>5</w:t>
-        </w:r>
-      </w:fldSimple>
+      <w:r>
+        <w:fldChar w:fldCharType="begin"/>
+      </w:r>
+      <w:r>
+        <w:instrText xml:space="preserve"> SEQ Figure \* ARABIC </w:instrText>
+      </w:r>
+      <w:r>
+        <w:fldChar w:fldCharType="separate"/>
+      </w:r>
+      <w:r>
+        <w:rPr>
+          <w:noProof/>
+        </w:rPr>
+        <w:t>5</w:t>
+      </w:r>
+      <w:r>
+        <w:rPr>
+          <w:noProof/>
+        </w:rPr>
+        <w:fldChar w:fldCharType="end"/>
+      </w:r>
       <w:r>
         <w:t xml:space="preserve"> </w:t>
       </w:r>
@@ -710,242 +736,11 @@
       </w:r>
     </w:p>
     <w:p>
-      <w:pPr>
-        <w:rPr>
-          <w:noProof/>
-          <w:lang w:eastAsia="en-US"/>
-        </w:rPr>
-      </w:pPr>
-      <w:r>
-        <w:rPr>
-          <w:noProof/>
-          <w:lang w:eastAsia="en-US"/>
-        </w:rPr>
-        <w:t xml:space="preserve">The </w:t>
-      </w:r>
-      <w:r>
-        <w:rPr>
-          <w:noProof/>
-          <w:lang w:eastAsia="en-US"/>
-        </w:rPr>
-        <w:t>Stella cylinder</w:t>
-      </w:r>
-      <w:r>
-        <w:rPr>
-          <w:noProof/>
-          <w:lang w:eastAsia="en-US"/>
-        </w:rPr>
-        <w:t xml:space="preserve">’s small diameter means it would take faster rotations to generate measurable forces. Therefore the </w:t>
-      </w:r>
-      <w:r>
-        <w:rPr>
-          <w:noProof/>
-          <w:lang w:eastAsia="en-US"/>
-        </w:rPr>
-        <w:t xml:space="preserve">three proposed RPMs are </w:t>
-      </w:r>
-      <w:r>
-        <w:rPr>
-          <w:noProof/>
-          <w:lang w:eastAsia="en-US"/>
-        </w:rPr>
-        <w:t xml:space="preserve">640, </w:t>
-      </w:r>
-      <w:r>
-        <w:rPr>
-          <w:noProof/>
-          <w:lang w:eastAsia="en-US"/>
-        </w:rPr>
-        <w:t>960</w:t>
-      </w:r>
-      <w:r>
-        <w:rPr>
-          <w:noProof/>
-          <w:lang w:eastAsia="en-US"/>
-        </w:rPr>
-        <w:t xml:space="preserve">, </w:t>
-      </w:r>
-      <w:r>
-        <w:rPr>
-          <w:noProof/>
-          <w:lang w:eastAsia="en-US"/>
-        </w:rPr>
-        <w:t xml:space="preserve">and </w:t>
-      </w:r>
-      <w:r>
-        <w:rPr>
-          <w:noProof/>
-          <w:lang w:eastAsia="en-US"/>
-        </w:rPr>
-        <w:t>128</w:t>
-      </w:r>
-      <w:r>
-        <w:rPr>
-          <w:noProof/>
-          <w:lang w:eastAsia="en-US"/>
-        </w:rPr>
-        <w:t>0</w:t>
-      </w:r>
-      <w:r>
-        <w:rPr>
-          <w:noProof/>
-          <w:lang w:eastAsia="en-US"/>
-        </w:rPr>
-        <w:t xml:space="preserve"> where forces of 1 N, 1.5 N, and 2</w:t>
-      </w:r>
-      <w:r>
-        <w:rPr>
-          <w:noProof/>
-          <w:lang w:eastAsia="en-US"/>
-        </w:rPr>
-        <w:t xml:space="preserve"> N are expected.</w:t>
-      </w:r>
-      <w:r>
-        <w:rPr>
-          <w:noProof/>
-          <w:lang w:eastAsia="en-US"/>
-        </w:rPr>
-        <w:t xml:space="preserve"> For the Bud Heavy and Quaker Oats cylinders, however, RPMs </w:t>
-      </w:r>
-      <w:r>
-        <w:rPr>
-          <w:noProof/>
-          <w:lang w:eastAsia="en-US"/>
-        </w:rPr>
-        <w:t>can be reduced</w:t>
-      </w:r>
-      <w:r>
-        <w:rPr>
-          <w:noProof/>
-          <w:lang w:eastAsia="en-US"/>
-        </w:rPr>
-        <w:t xml:space="preserve"> to values shown in the figures to avoid running the aparatus at a high RPM to cause potential issues such as shaking and deflections.</w:t>
-      </w:r>
-    </w:p>
-    <w:p>
-      <w:pPr>
-        <w:rPr>
-          <w:noProof/>
-          <w:lang w:eastAsia="en-US"/>
-        </w:rPr>
-      </w:pPr>
-    </w:p>
-    <w:p>
-      <w:pPr>
-        <w:rPr>
-          <w:noProof/>
-          <w:lang w:eastAsia="en-US"/>
-        </w:rPr>
-      </w:pPr>
-      <w:r>
-        <w:rPr>
-          <w:noProof/>
-          <w:lang w:eastAsia="en-US"/>
-        </w:rPr>
-        <w:t xml:space="preserve">To measure the effect of surface roughness, a sleeve of sand paper </w:t>
-      </w:r>
-      <w:r>
-        <w:rPr>
-          <w:noProof/>
-          <w:lang w:eastAsia="en-US"/>
-        </w:rPr>
-        <w:t xml:space="preserve">at grit sizes 20, 50, and 80 </w:t>
-      </w:r>
-      <w:r>
-        <w:rPr>
-          <w:noProof/>
-          <w:lang w:eastAsia="en-US"/>
-        </w:rPr>
-        <w:t>will be glued on the cylinders.</w:t>
-      </w:r>
-      <w:r>
-        <w:rPr>
-          <w:noProof/>
-          <w:lang w:eastAsia="en-US"/>
-        </w:rPr>
-        <w:t xml:space="preserve"> The roughness ranges from very coarse to medium. The range falls short of fine as </w:t>
-      </w:r>
-      <w:r>
-        <w:rPr>
-          <w:noProof/>
-          <w:lang w:eastAsia="en-US"/>
-        </w:rPr>
-        <w:t>a fine sandpaper is not expected to affect the Magnus lift force significantly.</w:t>
-      </w:r>
-      <w:r>
-        <w:rPr>
-          <w:noProof/>
-          <w:lang w:eastAsia="en-US"/>
-        </w:rPr>
-        <w:t xml:space="preserve"> It is possible to extrapolate the result to predict the surface roughness of the cylinders without sandpaper to check for the validity of the results.</w:t>
-      </w:r>
-    </w:p>
-    <w:p>
-      <w:pPr>
-        <w:rPr>
-          <w:noProof/>
-          <w:lang w:eastAsia="en-US"/>
-        </w:rPr>
-      </w:pPr>
-    </w:p>
-    <w:p>
-      <w:pPr>
-        <w:rPr>
-          <w:noProof/>
-          <w:lang w:eastAsia="en-US"/>
-        </w:rPr>
-      </w:pPr>
-      <w:r>
-        <w:rPr>
-          <w:noProof/>
-          <w:lang w:eastAsia="en-US"/>
-        </w:rPr>
-        <w:t>When running the tests, measurements should be done after the system reached steady state after changing the RPM.</w:t>
-      </w:r>
-    </w:p>
-    <w:p>
-      <w:pPr>
-        <w:rPr>
-          <w:noProof/>
-          <w:lang w:eastAsia="en-US"/>
-        </w:rPr>
-      </w:pPr>
-    </w:p>
-    <w:p>
-      <w:pPr>
-        <w:pStyle w:val="Heading1"/>
-        <w:rPr>
-          <w:noProof/>
-          <w:lang w:eastAsia="en-US"/>
-        </w:rPr>
-      </w:pPr>
-      <w:r>
-        <w:rPr>
-          <w:noProof/>
-          <w:lang w:eastAsia="en-US"/>
-        </w:rPr>
-        <w:t>Analysis</w:t>
-      </w:r>
-    </w:p>
-    <w:p>
-      <w:pPr>
-        <w:rPr>
-          <w:lang w:eastAsia="en-US"/>
-        </w:rPr>
-      </w:pPr>
-      <w:r>
-        <w:rPr>
-          <w:lang w:eastAsia="en-US"/>
-        </w:rPr>
+      <w:r>
         <w:t>The Magnus effect lift force is given as:</w:t>
       </w:r>
     </w:p>
     <w:p>
-      <w:pPr>
-        <w:rPr>
-          <w:lang w:eastAsia="en-US"/>
-        </w:rPr>
-      </w:pPr>
       <m:oMathPara>
         <m:oMath>
           <m:sSub>
@@ -953,8 +748,6 @@
               <m:ctrlPr>
                 <w:rPr>
                   <w:rFonts w:ascii="Cambria Math" w:hAnsi="Cambria Math"/>
-                  <w:i/>
-                  <w:lang w:eastAsia="en-US"/>
                 </w:rPr>
               </m:ctrlPr>
             </m:sSubPr>
@@ -962,7 +755,6 @@
               <m:r>
                 <w:rPr>
                   <w:rFonts w:ascii="Cambria Math" w:hAnsi="Cambria Math"/>
-                  <w:lang w:eastAsia="en-US"/>
                 </w:rPr>
                 <m:t>F</m:t>
               </m:r>
@@ -971,26 +763,61 @@
               <m:r>
                 <w:rPr>
                   <w:rFonts w:ascii="Cambria Math" w:hAnsi="Cambria Math"/>
-                  <w:lang w:eastAsia="en-US"/>
                 </w:rPr>
                 <m:t>L</m:t>
               </m:r>
             </m:sub>
           </m:sSub>
           <m:r>
+            <m:rPr>
+              <m:sty m:val="p"/>
+            </m:rPr>
             <w:rPr>
               <w:rFonts w:ascii="Cambria Math" w:hAnsi="Cambria Math"/>
-              <w:lang w:eastAsia="en-US"/>
             </w:rPr>
-            <m:t>=ρvGL, G=2π</m:t>
+            <m:t>=</m:t>
+          </m:r>
+          <m:r>
+            <w:rPr>
+              <w:rFonts w:ascii="Cambria Math" w:hAnsi="Cambria Math"/>
+            </w:rPr>
+            <m:t>ρvGL</m:t>
+          </m:r>
+          <m:r>
+            <m:rPr>
+              <m:sty m:val="p"/>
+            </m:rPr>
+            <w:rPr>
+              <w:rFonts w:ascii="Cambria Math" w:hAnsi="Cambria Math"/>
+            </w:rPr>
+            <m:t xml:space="preserve">, </m:t>
+          </m:r>
+          <m:r>
+            <w:rPr>
+              <w:rFonts w:ascii="Cambria Math" w:hAnsi="Cambria Math"/>
+            </w:rPr>
+            <m:t>G</m:t>
+          </m:r>
+          <m:r>
+            <m:rPr>
+              <m:sty m:val="p"/>
+            </m:rPr>
+            <w:rPr>
+              <w:rFonts w:ascii="Cambria Math" w:hAnsi="Cambria Math"/>
+            </w:rPr>
+            <m:t>=2</m:t>
+          </m:r>
+          <m:r>
+            <w:rPr>
+              <w:rFonts w:ascii="Cambria Math" w:hAnsi="Cambria Math"/>
+            </w:rPr>
+            <m:t>π</m:t>
           </m:r>
           <m:sSup>
             <m:sSupPr>
               <m:ctrlPr>
                 <w:rPr>
                   <w:rFonts w:ascii="Cambria Math" w:hAnsi="Cambria Math"/>
-                  <w:i/>
-                  <w:lang w:eastAsia="en-US"/>
                 </w:rPr>
               </m:ctrlPr>
             </m:sSupPr>
@@ -998,16 +825,17 @@
               <m:r>
                 <w:rPr>
                   <w:rFonts w:ascii="Cambria Math" w:hAnsi="Cambria Math"/>
-                  <w:lang w:eastAsia="en-US"/>
                 </w:rPr>
                 <m:t>r</m:t>
               </m:r>
             </m:e>
             <m:sup>
               <m:r>
+                <m:rPr>
+                  <m:sty m:val="p"/>
+                </m:rPr>
                 <w:rPr>
                   <w:rFonts w:ascii="Cambria Math" w:hAnsi="Cambria Math"/>
-                  <w:lang w:eastAsia="en-US"/>
                 </w:rPr>
                 <m:t>2</m:t>
               </m:r>
@@ -1016,7 +844,6 @@
           <m:r>
             <w:rPr>
               <w:rFonts w:ascii="Cambria Math" w:hAnsi="Cambria Math"/>
-              <w:lang w:eastAsia="en-US"/>
             </w:rPr>
             <m:t>ω</m:t>
           </m:r>
@@ -1024,478 +851,334 @@
       </m:oMathPara>
     </w:p>
     <w:p>
-      <w:pPr>
-        <w:rPr>
-          <w:lang w:eastAsia="en-US"/>
-        </w:rPr>
-      </w:pPr>
-      <w:r>
-        <w:rPr>
-          <w:lang w:eastAsia="en-US"/>
-        </w:rPr>
-        <w:t xml:space="preserve">Where </w:t>
+      <w:r>
+        <w:t>Where</w:t>
+      </w:r>
+      <w:r>
+        <w:t xml:space="preserve"> </w:t>
       </w:r>
       <m:oMath>
         <m:r>
           <w:rPr>
             <w:rFonts w:ascii="Cambria Math" w:hAnsi="Cambria Math"/>
-            <w:lang w:eastAsia="en-US"/>
           </w:rPr>
           <m:t>G</m:t>
         </m:r>
       </m:oMath>
       <w:r>
-        <w:rPr>
-          <w:lang w:eastAsia="en-US"/>
-        </w:rPr>
         <w:t xml:space="preserve"> is the vortex strength at RPM </w:t>
       </w:r>
       <m:oMath>
         <m:r>
           <w:rPr>
             <w:rFonts w:ascii="Cambria Math" w:hAnsi="Cambria Math"/>
-            <w:lang w:eastAsia="en-US"/>
           </w:rPr>
           <m:t>ω</m:t>
         </m:r>
       </m:oMath>
       <w:r>
-        <w:rPr>
-          <w:lang w:eastAsia="en-US"/>
-        </w:rPr>
         <w:t xml:space="preserve"> for a cylinder of radius </w:t>
       </w:r>
       <m:oMath>
         <m:r>
           <w:rPr>
             <w:rFonts w:ascii="Cambria Math" w:hAnsi="Cambria Math"/>
-            <w:lang w:eastAsia="en-US"/>
           </w:rPr>
           <m:t>r</m:t>
         </m:r>
       </m:oMath>
       <w:r>
-        <w:rPr>
-          <w:lang w:eastAsia="en-US"/>
-        </w:rPr>
-        <w:t>, and the lift force is calculated using</w:t>
-      </w:r>
-      <w:r>
-        <w:rPr>
-          <w:lang w:eastAsia="en-US"/>
-        </w:rPr>
-        <w:t xml:space="preserve"> </w:t>
-      </w:r>
-      <w:r>
-        <w:rPr>
-          <w:lang w:eastAsia="en-US"/>
-        </w:rPr>
-        <w:t xml:space="preserve">air density, </w:t>
+        <w:t xml:space="preserve">, and the lift force is calculated using air density, </w:t>
       </w:r>
       <m:oMath>
         <m:r>
           <w:rPr>
             <w:rFonts w:ascii="Cambria Math" w:hAnsi="Cambria Math"/>
-            <w:lang w:eastAsia="en-US"/>
           </w:rPr>
           <m:t>ρ</m:t>
         </m:r>
       </m:oMath>
       <w:r>
-        <w:rPr>
-          <w:lang w:eastAsia="en-US"/>
-        </w:rPr>
-        <w:t>,</w:t>
-      </w:r>
-      <w:r>
-        <w:rPr>
-          <w:lang w:eastAsia="en-US"/>
-        </w:rPr>
-        <w:t xml:space="preserve"> </w:t>
-      </w:r>
-      <w:r>
-        <w:rPr>
-          <w:lang w:eastAsia="en-US"/>
-        </w:rPr>
-        <w:t xml:space="preserve">wind speed, </w:t>
+        <w:t xml:space="preserve">, wind speed, </w:t>
       </w:r>
       <m:oMath>
         <m:r>
           <w:rPr>
             <w:rFonts w:ascii="Cambria Math" w:hAnsi="Cambria Math"/>
-            <w:lang w:eastAsia="en-US"/>
           </w:rPr>
           <m:t>v</m:t>
         </m:r>
       </m:oMath>
       <w:r>
-        <w:rPr>
-          <w:lang w:eastAsia="en-US"/>
-        </w:rPr>
-        <w:t>,</w:t>
-      </w:r>
-      <w:r>
-        <w:rPr>
-          <w:lang w:eastAsia="en-US"/>
-        </w:rPr>
-        <w:t xml:space="preserve"> vortex strength</w:t>
-      </w:r>
-      <w:r>
-        <w:rPr>
-          <w:lang w:eastAsia="en-US"/>
-        </w:rPr>
-        <w:t xml:space="preserve"> </w:t>
+        <w:t xml:space="preserve">, vortex strength </w:t>
       </w:r>
       <m:oMath>
         <m:r>
           <w:rPr>
             <w:rFonts w:ascii="Cambria Math" w:hAnsi="Cambria Math"/>
-            <w:lang w:eastAsia="en-US"/>
           </w:rPr>
           <m:t>G</m:t>
         </m:r>
       </m:oMath>
       <w:r>
-        <w:rPr>
-          <w:lang w:eastAsia="en-US"/>
-        </w:rPr>
         <w:t xml:space="preserve">, and characteristic length of the cylindrical airfoil, </w:t>
       </w:r>
       <m:oMath>
         <m:r>
           <w:rPr>
             <w:rFonts w:ascii="Cambria Math" w:hAnsi="Cambria Math"/>
-            <w:lang w:eastAsia="en-US"/>
           </w:rPr>
-          <m:t>L</m:t>
-        </m:r>
-        <m:r>
-          <w:rPr>
-            <w:rFonts w:ascii="Cambria Math" w:hAnsi="Cambria Math"/>
-            <w:lang w:eastAsia="en-US"/>
-          </w:rPr>
-          <m:t>=2r</m:t>
+          <m:t>L=2r</m:t>
         </m:r>
       </m:oMath>
       <w:r>
-        <w:rPr>
-          <w:lang w:eastAsia="en-US"/>
+        <w:t>. The formula suggests the force is linearly proportional to rotation speed, and follows a square relationship with the radius.</w:t>
+      </w:r>
+    </w:p>
+    <w:p>
+      <w:pPr>
+        <w:rPr>
+          <w:noProof/>
+        </w:rPr>
+      </w:pPr>
+    </w:p>
+    <w:p>
+      <w:pPr>
+        <w:rPr>
+          <w:noProof/>
+        </w:rPr>
+      </w:pPr>
+      <w:r>
+        <w:rPr>
+          <w:noProof/>
+        </w:rPr>
+        <w:t>Assuming a constant wind speed of 20 m/s, t</w:t>
+      </w:r>
+      <w:r>
+        <w:rPr>
+          <w:noProof/>
+        </w:rPr>
+        <w:t xml:space="preserve">he </w:t>
+      </w:r>
+      <w:r>
+        <w:rPr>
+          <w:noProof/>
+        </w:rPr>
+        <w:t>Stella cylinder</w:t>
+      </w:r>
+      <w:r>
+        <w:rPr>
+          <w:noProof/>
+        </w:rPr>
+        <w:t xml:space="preserve">’s small diameter means it </w:t>
+      </w:r>
+      <w:r>
+        <w:rPr>
+          <w:noProof/>
+        </w:rPr>
+        <w:t xml:space="preserve">requires a higher RPM </w:t>
+      </w:r>
+      <w:r>
+        <w:rPr>
+          <w:noProof/>
+        </w:rPr>
+        <w:t xml:space="preserve">to generate </w:t>
+      </w:r>
+      <w:r>
+        <w:rPr>
+          <w:noProof/>
+        </w:rPr>
+        <w:t xml:space="preserve">distinctly </w:t>
+      </w:r>
+      <w:r>
+        <w:rPr>
+          <w:noProof/>
+        </w:rPr>
+        <w:t xml:space="preserve">measurable forces. Therefore the </w:t>
+      </w:r>
+      <w:r>
+        <w:rPr>
+          <w:noProof/>
+        </w:rPr>
+        <w:t xml:space="preserve">three proposed RPMs are </w:t>
+      </w:r>
+      <w:r>
+        <w:rPr>
+          <w:noProof/>
+        </w:rPr>
+        <w:t>580</w:t>
+      </w:r>
+      <w:r>
+        <w:rPr>
+          <w:noProof/>
+        </w:rPr>
+        <w:t xml:space="preserve">, </w:t>
+      </w:r>
+      <w:r>
+        <w:rPr>
+          <w:noProof/>
+        </w:rPr>
+        <w:t>1160</w:t>
+      </w:r>
+      <w:r>
+        <w:rPr>
+          <w:noProof/>
+        </w:rPr>
+        <w:t xml:space="preserve">, </w:t>
+      </w:r>
+      <w:r>
+        <w:rPr>
+          <w:noProof/>
+        </w:rPr>
+        <w:t xml:space="preserve">and </w:t>
+      </w:r>
+      <w:r>
+        <w:rPr>
+          <w:noProof/>
+        </w:rPr>
+        <w:t>1</w:t>
+      </w:r>
+      <w:r>
+        <w:rPr>
+          <w:noProof/>
+        </w:rPr>
+        <w:t>7</w:t>
+      </w:r>
+      <w:r>
+        <w:rPr>
+          <w:noProof/>
+        </w:rPr>
+        <w:t>4</w:t>
+      </w:r>
+      <w:r>
+        <w:rPr>
+          <w:noProof/>
+        </w:rPr>
+        <w:t>0</w:t>
+      </w:r>
+      <w:r>
+        <w:rPr>
+          <w:noProof/>
+        </w:rPr>
+        <w:t xml:space="preserve"> where </w:t>
+      </w:r>
+      <w:r>
+        <w:rPr>
+          <w:noProof/>
+        </w:rPr>
+        <w:t xml:space="preserve">lift </w:t>
+      </w:r>
+      <w:r>
+        <w:rPr>
+          <w:noProof/>
+        </w:rPr>
+        <w:t>forces of 1 N, 2 N, and 3</w:t>
+      </w:r>
+      <w:r>
+        <w:rPr>
+          <w:noProof/>
+        </w:rPr>
+        <w:t xml:space="preserve"> N are expected.</w:t>
+      </w:r>
+      <w:r>
+        <w:rPr>
+          <w:noProof/>
+        </w:rPr>
+        <w:t xml:space="preserve"> </w:t>
+      </w:r>
+      <w:r>
+        <w:rPr>
+          <w:noProof/>
+        </w:rPr>
+        <w:t xml:space="preserve">The speed requirements </w:t>
+      </w:r>
+      <w:r>
+        <w:rPr>
+          <w:noProof/>
+        </w:rPr>
+        <w:t xml:space="preserve">for the larger diameter cylinders </w:t>
+      </w:r>
+      <w:r>
+        <w:rPr>
+          <w:noProof/>
+        </w:rPr>
+        <w:t>at the same force are reduced as shown</w:t>
+      </w:r>
+      <w:r>
+        <w:rPr>
+          <w:noProof/>
         </w:rPr>
         <w:t>.</w:t>
       </w:r>
-      <w:r>
-        <w:rPr>
-          <w:lang w:eastAsia="en-US"/>
-        </w:rPr>
-        <w:t xml:space="preserve"> The formula suggest</w:t>
-      </w:r>
-      <w:r>
-        <w:rPr>
-          <w:lang w:eastAsia="en-US"/>
-        </w:rPr>
-        <w:t>s</w:t>
-      </w:r>
-      <w:r>
-        <w:rPr>
-          <w:lang w:eastAsia="en-US"/>
-        </w:rPr>
-        <w:t xml:space="preserve"> the force is </w:t>
-      </w:r>
-      <w:r>
-        <w:rPr>
-          <w:lang w:eastAsia="en-US"/>
-        </w:rPr>
-        <w:t xml:space="preserve">linearly </w:t>
-      </w:r>
-      <w:r>
-        <w:rPr>
-          <w:lang w:eastAsia="en-US"/>
-        </w:rPr>
-        <w:t xml:space="preserve">proportional </w:t>
-      </w:r>
-      <w:r>
-        <w:rPr>
-          <w:lang w:eastAsia="en-US"/>
-        </w:rPr>
-        <w:t xml:space="preserve">to rotation speed, and </w:t>
-      </w:r>
-      <w:r>
-        <w:rPr>
-          <w:lang w:eastAsia="en-US"/>
-        </w:rPr>
-        <w:t>follows a</w:t>
-      </w:r>
-      <w:r>
-        <w:rPr>
-          <w:lang w:eastAsia="en-US"/>
-        </w:rPr>
-        <w:t xml:space="preserve"> square </w:t>
-      </w:r>
-      <w:r>
-        <w:rPr>
-          <w:lang w:eastAsia="en-US"/>
-        </w:rPr>
-        <w:t>relationship with the</w:t>
-      </w:r>
-      <w:r>
-        <w:rPr>
-          <w:lang w:eastAsia="en-US"/>
-        </w:rPr>
-        <w:t xml:space="preserve"> radius.</w:t>
-      </w:r>
     </w:p>
     <w:p>
       <w:pPr>
         <w:rPr>
-          <w:lang w:eastAsia="en-US"/>
+          <w:noProof/>
         </w:rPr>
       </w:pPr>
     </w:p>
     <w:p>
       <w:pPr>
         <w:rPr>
-          <w:lang w:eastAsia="en-US"/>
+          <w:noProof/>
         </w:rPr>
       </w:pPr>
       <w:r>
         <w:rPr>
-          <w:lang w:eastAsia="en-US"/>
-        </w:rPr>
-        <w:lastRenderedPageBreak/>
-        <w:t>The experiment will measure lift forces for 3 cylinders for their respective speeds.</w:t>
+          <w:noProof/>
+        </w:rPr>
+        <w:t xml:space="preserve">To measure the effect of surface roughness, a sleeve of sand paper </w:t>
+      </w:r>
+      <w:r>
+        <w:rPr>
+          <w:noProof/>
+        </w:rPr>
+        <w:t xml:space="preserve">at grit sizes 20, 50, and 80 </w:t>
+      </w:r>
+      <w:r>
+        <w:rPr>
+          <w:noProof/>
+        </w:rPr>
+        <w:t>will be glued on the cylinders.</w:t>
+      </w:r>
+      <w:r>
+        <w:rPr>
+          <w:noProof/>
+        </w:rPr>
+        <w:t xml:space="preserve"> The roughness ranges from very coarse to medium. The range falls short of fine as </w:t>
+      </w:r>
+      <w:r>
+        <w:rPr>
+          <w:noProof/>
+        </w:rPr>
+        <w:t>a fine sandpaper is not expected to affect the Magnus lift force significantly.</w:t>
+      </w:r>
+      <w:r>
+        <w:rPr>
+          <w:noProof/>
+        </w:rPr>
+        <w:t xml:space="preserve"> It is possible to extrapolate the result to predict the surface roughness of the cylinders without sandpaper to check for the validity of the results.</w:t>
       </w:r>
     </w:p>
     <w:p>
       <w:pPr>
         <w:rPr>
-          <w:lang w:eastAsia="en-US"/>
+          <w:noProof/>
         </w:rPr>
       </w:pPr>
     </w:p>
     <w:p>
       <w:pPr>
-        <w:widowControl/>
-        <w:ind w:right="0"/>
-        <w:rPr>
-          <w:lang w:eastAsia="en-US"/>
+        <w:rPr>
+          <w:noProof/>
         </w:rPr>
       </w:pPr>
       <w:r>
         <w:rPr>
-          <w:lang w:eastAsia="en-US"/>
-        </w:rPr>
-        <w:br w:type="page"/>
-      </w:r>
-    </w:p>
-    <w:p>
-      <w:pPr>
-        <w:rPr>
-          <w:lang w:eastAsia="en-US"/>
-        </w:rPr>
-      </w:pPr>
-      <w:bookmarkStart w:id="0" w:name="_GoBack"/>
-      <w:bookmarkEnd w:id="0"/>
-      <w:r>
-        <w:rPr>
-          <w:noProof/>
-        </w:rPr>
-        <w:lastRenderedPageBreak/>
-        <w:drawing>
-          <wp:anchor distT="0" distB="0" distL="114300" distR="114300" simplePos="0" relativeHeight="251670528" behindDoc="0" locked="0" layoutInCell="1" allowOverlap="1">
-            <wp:simplePos x="0" y="0"/>
-            <wp:positionH relativeFrom="margin">
-              <wp:align>center</wp:align>
-            </wp:positionH>
-            <wp:positionV relativeFrom="paragraph">
-              <wp:posOffset>6060188</wp:posOffset>
-            </wp:positionV>
-            <wp:extent cx="3724275" cy="2794635"/>
-            <wp:effectExtent l="0" t="0" r="0" b="5715"/>
-            <wp:wrapTopAndBottom/>
-            <wp:docPr id="9" name="Picture 9"/>
-            <wp:cNvGraphicFramePr>
-              <a:graphicFrameLocks xmlns:a="http://schemas.openxmlformats.org/drawingml/2006/main" noChangeAspect="1"/>
-            </wp:cNvGraphicFramePr>
-            <a:graphic xmlns:a="http://schemas.openxmlformats.org/drawingml/2006/main">
-              <a:graphicData uri="http://schemas.openxmlformats.org/drawingml/2006/picture">
-                <pic:pic xmlns:pic="http://schemas.openxmlformats.org/drawingml/2006/picture">
-                  <pic:nvPicPr>
-                    <pic:cNvPr id="0" name="Picture 4"/>
-                    <pic:cNvPicPr>
-                      <a:picLocks noChangeAspect="1" noChangeArrowheads="1"/>
-                    </pic:cNvPicPr>
-                  </pic:nvPicPr>
-                  <pic:blipFill>
-                    <a:blip r:embed="rId9">
-                      <a:extLst>
-                        <a:ext uri="{28A0092B-C50C-407E-A947-70E740481C1C}">
-                          <a14:useLocalDpi xmlns:a14="http://schemas.microsoft.com/office/drawing/2010/main" val="0"/>
-                        </a:ext>
-                      </a:extLst>
-                    </a:blip>
-                    <a:srcRect/>
-                    <a:stretch>
-                      <a:fillRect/>
-                    </a:stretch>
-                  </pic:blipFill>
-                  <pic:spPr bwMode="auto">
-                    <a:xfrm>
-                      <a:off x="0" y="0"/>
-                      <a:ext cx="3724275" cy="2794635"/>
-                    </a:xfrm>
-                    <a:prstGeom prst="rect">
-                      <a:avLst/>
-                    </a:prstGeom>
-                    <a:noFill/>
-                    <a:ln>
-                      <a:noFill/>
-                    </a:ln>
-                  </pic:spPr>
-                </pic:pic>
-              </a:graphicData>
-            </a:graphic>
-            <wp14:sizeRelH relativeFrom="margin">
-              <wp14:pctWidth>0</wp14:pctWidth>
-            </wp14:sizeRelH>
-            <wp14:sizeRelV relativeFrom="margin">
-              <wp14:pctHeight>0</wp14:pctHeight>
-            </wp14:sizeRelV>
-          </wp:anchor>
-        </w:drawing>
-      </w:r>
-      <w:r>
-        <w:rPr>
-          <w:noProof/>
-        </w:rPr>
-        <w:drawing>
-          <wp:anchor distT="0" distB="0" distL="114300" distR="114300" simplePos="0" relativeHeight="251669504" behindDoc="0" locked="0" layoutInCell="1" allowOverlap="1">
-            <wp:simplePos x="0" y="0"/>
-            <wp:positionH relativeFrom="margin">
-              <wp:align>center</wp:align>
-            </wp:positionH>
-            <wp:positionV relativeFrom="paragraph">
-              <wp:posOffset>3294811</wp:posOffset>
-            </wp:positionV>
-            <wp:extent cx="3689985" cy="2768600"/>
-            <wp:effectExtent l="0" t="0" r="0" b="0"/>
-            <wp:wrapTopAndBottom/>
-            <wp:docPr id="8" name="Picture 8"/>
-            <wp:cNvGraphicFramePr>
-              <a:graphicFrameLocks xmlns:a="http://schemas.openxmlformats.org/drawingml/2006/main" noChangeAspect="1"/>
-            </wp:cNvGraphicFramePr>
-            <a:graphic xmlns:a="http://schemas.openxmlformats.org/drawingml/2006/main">
-              <a:graphicData uri="http://schemas.openxmlformats.org/drawingml/2006/picture">
-                <pic:pic xmlns:pic="http://schemas.openxmlformats.org/drawingml/2006/picture">
-                  <pic:nvPicPr>
-                    <pic:cNvPr id="0" name="Picture 3"/>
-                    <pic:cNvPicPr>
-                      <a:picLocks noChangeAspect="1" noChangeArrowheads="1"/>
-                    </pic:cNvPicPr>
-                  </pic:nvPicPr>
-                  <pic:blipFill>
-                    <a:blip r:embed="rId10">
-                      <a:extLst>
-                        <a:ext uri="{28A0092B-C50C-407E-A947-70E740481C1C}">
-                          <a14:useLocalDpi xmlns:a14="http://schemas.microsoft.com/office/drawing/2010/main" val="0"/>
-                        </a:ext>
-                      </a:extLst>
-                    </a:blip>
-                    <a:srcRect/>
-                    <a:stretch>
-                      <a:fillRect/>
-                    </a:stretch>
-                  </pic:blipFill>
-                  <pic:spPr bwMode="auto">
-                    <a:xfrm>
-                      <a:off x="0" y="0"/>
-                      <a:ext cx="3689985" cy="2768600"/>
-                    </a:xfrm>
-                    <a:prstGeom prst="rect">
-                      <a:avLst/>
-                    </a:prstGeom>
-                    <a:noFill/>
-                    <a:ln>
-                      <a:noFill/>
-                    </a:ln>
-                  </pic:spPr>
-                </pic:pic>
-              </a:graphicData>
-            </a:graphic>
-            <wp14:sizeRelH relativeFrom="margin">
-              <wp14:pctWidth>0</wp14:pctWidth>
-            </wp14:sizeRelH>
-            <wp14:sizeRelV relativeFrom="margin">
-              <wp14:pctHeight>0</wp14:pctHeight>
-            </wp14:sizeRelV>
-          </wp:anchor>
-        </w:drawing>
-      </w:r>
-      <w:r>
-        <w:rPr>
-          <w:noProof/>
-        </w:rPr>
-        <w:drawing>
-          <wp:anchor distT="0" distB="0" distL="114300" distR="114300" simplePos="0" relativeHeight="251668480" behindDoc="0" locked="0" layoutInCell="1" allowOverlap="1">
-            <wp:simplePos x="0" y="0"/>
-            <wp:positionH relativeFrom="margin">
-              <wp:align>center</wp:align>
-            </wp:positionH>
-            <wp:positionV relativeFrom="paragraph">
-              <wp:posOffset>638234</wp:posOffset>
-            </wp:positionV>
-            <wp:extent cx="3449955" cy="2588895"/>
-            <wp:effectExtent l="0" t="0" r="0" b="0"/>
-            <wp:wrapTopAndBottom/>
-            <wp:docPr id="7" name="Picture 7"/>
-            <wp:cNvGraphicFramePr>
-              <a:graphicFrameLocks xmlns:a="http://schemas.openxmlformats.org/drawingml/2006/main" noChangeAspect="1"/>
-            </wp:cNvGraphicFramePr>
-            <a:graphic xmlns:a="http://schemas.openxmlformats.org/drawingml/2006/main">
-              <a:graphicData uri="http://schemas.openxmlformats.org/drawingml/2006/picture">
-                <pic:pic xmlns:pic="http://schemas.openxmlformats.org/drawingml/2006/picture">
-                  <pic:nvPicPr>
-                    <pic:cNvPr id="0" name="Picture 2"/>
-                    <pic:cNvPicPr>
-                      <a:picLocks noChangeAspect="1" noChangeArrowheads="1"/>
-                    </pic:cNvPicPr>
-                  </pic:nvPicPr>
-                  <pic:blipFill>
-                    <a:blip r:embed="rId11">
-                      <a:extLst>
-                        <a:ext uri="{28A0092B-C50C-407E-A947-70E740481C1C}">
-                          <a14:useLocalDpi xmlns:a14="http://schemas.microsoft.com/office/drawing/2010/main" val="0"/>
-                        </a:ext>
-                      </a:extLst>
-                    </a:blip>
-                    <a:srcRect/>
-                    <a:stretch>
-                      <a:fillRect/>
-                    </a:stretch>
-                  </pic:blipFill>
-                  <pic:spPr bwMode="auto">
-                    <a:xfrm>
-                      <a:off x="0" y="0"/>
-                      <a:ext cx="3449955" cy="2588895"/>
-                    </a:xfrm>
-                    <a:prstGeom prst="rect">
-                      <a:avLst/>
-                    </a:prstGeom>
-                    <a:noFill/>
-                    <a:ln>
-                      <a:noFill/>
-                    </a:ln>
-                  </pic:spPr>
-                </pic:pic>
-              </a:graphicData>
-            </a:graphic>
-            <wp14:sizeRelH relativeFrom="margin">
-              <wp14:pctWidth>0</wp14:pctWidth>
-            </wp14:sizeRelH>
-            <wp14:sizeRelV relativeFrom="margin">
-              <wp14:pctHeight>0</wp14:pctHeight>
-            </wp14:sizeRelV>
-          </wp:anchor>
-        </w:drawing>
+          <w:noProof/>
+        </w:rPr>
+        <w:t>When running the tests, measurements should be done after the system reached steady state after changing the RPM.</w:t>
       </w:r>
     </w:p>
     <w:sectPr>
@@ -1628,6 +1311,7 @@
     <w:lsdException w:name="HTML Sample" w:semiHidden="1" w:unhideWhenUsed="1"/>
     <w:lsdException w:name="HTML Typewriter" w:semiHidden="1" w:unhideWhenUsed="1"/>
     <w:lsdException w:name="HTML Variable" w:semiHidden="1" w:unhideWhenUsed="1"/>
+    <w:lsdException w:name="Normal Table" w:semiHidden="1" w:unhideWhenUsed="1"/>
     <w:lsdException w:name="annotation subject" w:semiHidden="1" w:unhideWhenUsed="1"/>
     <w:lsdException w:name="No List" w:semiHidden="1" w:unhideWhenUsed="1"/>
     <w:lsdException w:name="Outline List 1" w:semiHidden="1" w:unhideWhenUsed="1"/>
@@ -1672,6 +1356,7 @@
     <w:lsdException w:name="Table Professional" w:semiHidden="1" w:unhideWhenUsed="1"/>
     <w:lsdException w:name="Table Subtle 1" w:semiHidden="1" w:unhideWhenUsed="1"/>
     <w:lsdException w:name="Table Subtle 2" w:semiHidden="1" w:unhideWhenUsed="1"/>
+    <w:lsdException w:name="Table Web 1" w:semiHidden="1" w:unhideWhenUsed="1"/>
     <w:lsdException w:name="Table Web 2" w:semiHidden="1" w:unhideWhenUsed="1"/>
     <w:lsdException w:name="Table Web 3" w:semiHidden="1" w:unhideWhenUsed="1"/>
     <w:lsdException w:name="Balloon Text" w:semiHidden="1" w:unhideWhenUsed="1"/>
@@ -1899,13 +1584,14 @@
   <w:style w:type="paragraph" w:default="1" w:styleId="Normal">
     <w:name w:val="Normal"/>
     <w:qFormat/>
-    <w:rsid w:val="004B1703"/>
+    <w:rsid w:val="00ED2DB3"/>
     <w:pPr>
       <w:widowControl w:val="0"/>
-      <w:ind w:right="210"/>
+      <w:ind w:right="210" w:firstLine="420"/>
     </w:pPr>
     <w:rPr>
       <w:sz w:val="24"/>
+      <w:lang w:eastAsia="en-US"/>
     </w:rPr>
   </w:style>
   <w:style w:type="paragraph" w:styleId="Heading1">
@@ -1915,8 +1601,9 @@
     <w:link w:val="Heading1Char"/>
     <w:uiPriority w:val="9"/>
     <w:qFormat/>
-    <w:rsid w:val="004B1703"/>
+    <w:rsid w:val="00806AFD"/>
     <w:pPr>
+      <w:ind w:firstLine="0"/>
       <w:outlineLvl w:val="0"/>
     </w:pPr>
     <w:rPr>
@@ -2026,10 +1713,11 @@
     <w:basedOn w:val="DefaultParagraphFont"/>
     <w:link w:val="Heading1"/>
     <w:uiPriority w:val="9"/>
-    <w:rsid w:val="004B1703"/>
+    <w:rsid w:val="00806AFD"/>
     <w:rPr>
       <w:b/>
       <w:sz w:val="24"/>
+      <w:lang w:eastAsia="en-US"/>
     </w:rPr>
   </w:style>
   <w:style w:type="character" w:styleId="Hyperlink">

</xml_diff>

<commit_message>
created folders and added related files:
</commit_message>
<xml_diff>
--- a/Final Project (Magnus Effect)/ME646 - Magnus Effect Experiment.docx
+++ b/Final Project (Magnus Effect)/ME646 - Magnus Effect Experiment.docx
@@ -1,6 +1,6 @@
 
 <file path=word/document.xml><?xml version="1.0" encoding="utf-8"?>
-<w:document xmlns:wpc="http://schemas.microsoft.com/office/word/2010/wordprocessingCanvas" xmlns:cx="http://schemas.microsoft.com/office/drawing/2014/chartex" xmlns:cx1="http://schemas.microsoft.com/office/drawing/2015/9/8/chartex" xmlns:cx2="http://schemas.microsoft.com/office/drawing/2015/10/21/chartex" xmlns:cx3="http://schemas.microsoft.com/office/drawing/2016/5/9/chartex" xmlns:cx4="http://schemas.microsoft.com/office/drawing/2016/5/10/chartex" xmlns:cx5="http://schemas.microsoft.com/office/drawing/2016/5/11/chartex" xmlns:mc="http://schemas.openxmlformats.org/markup-compatibility/2006" xmlns:o="urn:schemas-microsoft-com:office:office" xmlns:r="http://schemas.openxmlformats.org/officeDocument/2006/relationships" xmlns:m="http://schemas.openxmlformats.org/officeDocument/2006/math" xmlns:v="urn:schemas-microsoft-com:vml" xmlns:wp14="http://schemas.microsoft.com/office/word/2010/wordprocessingDrawing" xmlns:wp="http://schemas.openxmlformats.org/drawingml/2006/wordprocessingDrawing" xmlns:w10="urn:schemas-microsoft-com:office:word" xmlns:w="http://schemas.openxmlformats.org/wordprocessingml/2006/main" xmlns:w14="http://schemas.microsoft.com/office/word/2010/wordml" xmlns:w15="http://schemas.microsoft.com/office/word/2012/wordml" xmlns:w16se="http://schemas.microsoft.com/office/word/2015/wordml/symex" xmlns:wpg="http://schemas.microsoft.com/office/word/2010/wordprocessingGroup" xmlns:wpi="http://schemas.microsoft.com/office/word/2010/wordprocessingInk" xmlns:wne="http://schemas.microsoft.com/office/word/2006/wordml" xmlns:wps="http://schemas.microsoft.com/office/word/2010/wordprocessingShape" mc:Ignorable="w14 w15 w16se wp14">
+<w:document xmlns:wpc="http://schemas.microsoft.com/office/word/2010/wordprocessingCanvas" xmlns:cx="http://schemas.microsoft.com/office/drawing/2014/chartex" xmlns:cx1="http://schemas.microsoft.com/office/drawing/2015/9/8/chartex" xmlns:mc="http://schemas.openxmlformats.org/markup-compatibility/2006" xmlns:o="urn:schemas-microsoft-com:office:office" xmlns:r="http://schemas.openxmlformats.org/officeDocument/2006/relationships" xmlns:m="http://schemas.openxmlformats.org/officeDocument/2006/math" xmlns:v="urn:schemas-microsoft-com:vml" xmlns:wp14="http://schemas.microsoft.com/office/word/2010/wordprocessingDrawing" xmlns:wp="http://schemas.openxmlformats.org/drawingml/2006/wordprocessingDrawing" xmlns:w10="urn:schemas-microsoft-com:office:word" xmlns:w="http://schemas.openxmlformats.org/wordprocessingml/2006/main" xmlns:w14="http://schemas.microsoft.com/office/word/2010/wordml" xmlns:w15="http://schemas.microsoft.com/office/word/2012/wordml" xmlns:w16se="http://schemas.microsoft.com/office/word/2015/wordml/symex" xmlns:wpg="http://schemas.microsoft.com/office/word/2010/wordprocessingGroup" xmlns:wpi="http://schemas.microsoft.com/office/word/2010/wordprocessingInk" xmlns:wne="http://schemas.microsoft.com/office/word/2006/wordml" xmlns:wps="http://schemas.microsoft.com/office/word/2010/wordprocessingShape" mc:Ignorable="w14 w15 w16se wp14">
   <w:body>
     <w:p>
       <w:pPr>
@@ -60,10 +60,7 @@
         <w:t xml:space="preserve">, and </w:t>
       </w:r>
       <w:r>
-        <w:t>surface roughness</w:t>
-      </w:r>
-      <w:r>
-        <w:t xml:space="preserve"> </w:t>
+        <w:t xml:space="preserve">surface roughness </w:t>
       </w:r>
       <w:r>
         <w:t>on the lift force generated through the Magnus effect.</w:t>
@@ -174,12 +171,7 @@
         <w:t>paperboard.</w:t>
       </w:r>
       <w:r>
-        <w:t xml:space="preserve"> Their diameter</w:t>
-      </w:r>
-      <w:bookmarkStart w:id="0" w:name="_GoBack"/>
-      <w:bookmarkEnd w:id="0"/>
-      <w:r>
-        <w:t>s are, re</w:t>
+        <w:t xml:space="preserve"> Their diameters are, re</w:t>
       </w:r>
       <w:r>
         <w:t xml:space="preserve">spectively, </w:t>
@@ -262,14 +254,27 @@
       <w:r>
         <w:t xml:space="preserve">Figure </w:t>
       </w:r>
-      <w:fldSimple w:instr=" SEQ Figure \* ARABIC ">
-        <w:r>
-          <w:rPr>
-            <w:noProof/>
-          </w:rPr>
-          <w:t>1</w:t>
-        </w:r>
-      </w:fldSimple>
+      <w:r>
+        <w:fldChar w:fldCharType="begin"/>
+      </w:r>
+      <w:r>
+        <w:instrText xml:space="preserve"> SEQ Figure \* ARABIC </w:instrText>
+      </w:r>
+      <w:r>
+        <w:fldChar w:fldCharType="separate"/>
+      </w:r>
+      <w:r>
+        <w:rPr>
+          <w:noProof/>
+        </w:rPr>
+        <w:t>1</w:t>
+      </w:r>
+      <w:r>
+        <w:rPr>
+          <w:noProof/>
+        </w:rPr>
+        <w:fldChar w:fldCharType="end"/>
+      </w:r>
       <w:r>
         <w:t xml:space="preserve"> Airfoil radius ver</w:t>
       </w:r>
@@ -384,14 +389,27 @@
       <w:r>
         <w:t xml:space="preserve">Figure </w:t>
       </w:r>
-      <w:fldSimple w:instr=" SEQ Figure \* ARABIC ">
-        <w:r>
-          <w:rPr>
-            <w:noProof/>
-          </w:rPr>
-          <w:t>2</w:t>
-        </w:r>
-      </w:fldSimple>
+      <w:r>
+        <w:fldChar w:fldCharType="begin"/>
+      </w:r>
+      <w:r>
+        <w:instrText xml:space="preserve"> SEQ Figure \* ARABIC </w:instrText>
+      </w:r>
+      <w:r>
+        <w:fldChar w:fldCharType="separate"/>
+      </w:r>
+      <w:r>
+        <w:rPr>
+          <w:noProof/>
+        </w:rPr>
+        <w:t>2</w:t>
+      </w:r>
+      <w:r>
+        <w:rPr>
+          <w:noProof/>
+        </w:rPr>
+        <w:fldChar w:fldCharType="end"/>
+      </w:r>
       <w:r>
         <w:t xml:space="preserve"> Solidworks Model of the apparatus on the steel supporting rod</w:t>
       </w:r>
@@ -400,7 +418,6 @@
       <w:r>
         <w:rPr>
           <w:noProof/>
-          <w:lang w:eastAsia="zh-CN"/>
         </w:rPr>
         <w:drawing>
           <wp:anchor distT="0" distB="0" distL="114300" distR="114300" simplePos="0" relativeHeight="251671552" behindDoc="0" locked="0" layoutInCell="1" allowOverlap="1">
@@ -497,7 +514,6 @@
       <w:r>
         <w:rPr>
           <w:noProof/>
-          <w:lang w:eastAsia="zh-CN"/>
         </w:rPr>
         <w:drawing>
           <wp:anchor distT="0" distB="0" distL="114300" distR="114300" simplePos="0" relativeHeight="251670528" behindDoc="0" locked="0" layoutInCell="1" allowOverlap="1">
@@ -565,58 +581,58 @@
       <w:r>
         <w:t xml:space="preserve">Figure </w:t>
       </w:r>
-      <w:r>
-        <w:fldChar w:fldCharType="begin"/>
-      </w:r>
-      <w:r>
-        <w:instrText xml:space="preserve"> SEQ Figure \* ARABIC </w:instrText>
-      </w:r>
-      <w:r>
-        <w:fldChar w:fldCharType="separate"/>
-      </w:r>
-      <w:r>
-        <w:rPr>
-          <w:noProof/>
-        </w:rPr>
-        <w:t>3</w:t>
-      </w:r>
-      <w:r>
-        <w:rPr>
-          <w:noProof/>
-        </w:rPr>
-        <w:fldChar w:fldCharType="end"/>
-      </w:r>
-      <w:r>
-        <w:t xml:space="preserve"> </w:t>
-      </w:r>
-      <w:r>
-        <w:t xml:space="preserve">RPM vs. Lift Force for the smallest diameter </w:t>
-      </w:r>
-      <w:r>
-        <w:t xml:space="preserve">Stella </w:t>
-      </w:r>
-      <w:r>
-        <w:t>cylinder</w:t>
-      </w:r>
-      <w:r>
-        <w:t xml:space="preserve"> </w:t>
-      </w:r>
-    </w:p>
-    <w:p>
-      <w:pPr>
-        <w:pStyle w:val="Caption"/>
-      </w:pPr>
-      <w:r>
-        <w:t xml:space="preserve">Figure </w:t>
-      </w:r>
       <w:fldSimple w:instr=" SEQ Figure \* ARABIC ">
         <w:r>
           <w:rPr>
             <w:noProof/>
           </w:rPr>
-          <w:t>4</w:t>
+          <w:t>3</w:t>
         </w:r>
       </w:fldSimple>
+      <w:r>
+        <w:t xml:space="preserve"> </w:t>
+      </w:r>
+      <w:r>
+        <w:t xml:space="preserve">RPM vs. Lift Force for the smallest diameter </w:t>
+      </w:r>
+      <w:r>
+        <w:t xml:space="preserve">Stella </w:t>
+      </w:r>
+      <w:r>
+        <w:t>cylinder</w:t>
+      </w:r>
+      <w:r>
+        <w:t xml:space="preserve"> </w:t>
+      </w:r>
+    </w:p>
+    <w:p>
+      <w:pPr>
+        <w:pStyle w:val="Caption"/>
+      </w:pPr>
+      <w:r>
+        <w:t xml:space="preserve">Figure </w:t>
+      </w:r>
+      <w:r>
+        <w:fldChar w:fldCharType="begin"/>
+      </w:r>
+      <w:r>
+        <w:instrText xml:space="preserve"> SEQ Figure \* ARABIC </w:instrText>
+      </w:r>
+      <w:r>
+        <w:fldChar w:fldCharType="separate"/>
+      </w:r>
+      <w:r>
+        <w:rPr>
+          <w:noProof/>
+        </w:rPr>
+        <w:t>4</w:t>
+      </w:r>
+      <w:r>
+        <w:rPr>
+          <w:noProof/>
+        </w:rPr>
+        <w:fldChar w:fldCharType="end"/>
+      </w:r>
       <w:r>
         <w:t xml:space="preserve"> </w:t>
       </w:r>
@@ -701,32 +717,24 @@
       <w:r>
         <w:t xml:space="preserve">Figure </w:t>
       </w:r>
-      <w:r>
-        <w:fldChar w:fldCharType="begin"/>
-      </w:r>
-      <w:r>
-        <w:instrText xml:space="preserve"> SEQ Figure \* ARABIC </w:instrText>
-      </w:r>
-      <w:r>
-        <w:fldChar w:fldCharType="separate"/>
-      </w:r>
-      <w:r>
-        <w:rPr>
-          <w:noProof/>
-        </w:rPr>
-        <w:t>5</w:t>
-      </w:r>
-      <w:r>
-        <w:rPr>
-          <w:noProof/>
-        </w:rPr>
-        <w:fldChar w:fldCharType="end"/>
-      </w:r>
+      <w:fldSimple w:instr=" SEQ Figure \* ARABIC ">
+        <w:r>
+          <w:rPr>
+            <w:noProof/>
+          </w:rPr>
+          <w:t>5</w:t>
+        </w:r>
+      </w:fldSimple>
       <w:r>
         <w:t xml:space="preserve"> </w:t>
       </w:r>
       <w:r>
-        <w:t>RPM vs. Lift Force for the largest</w:t>
+        <w:t>RPM</w:t>
+      </w:r>
+      <w:bookmarkStart w:id="0" w:name="_GoBack"/>
+      <w:bookmarkEnd w:id="0"/>
+      <w:r>
+        <w:t xml:space="preserve"> vs. Lift Force for the largest</w:t>
       </w:r>
       <w:r>
         <w:t xml:space="preserve"> diameter Quaker Oats </w:t>
@@ -1205,7 +1213,7 @@
     </w:rPrDefault>
     <w:pPrDefault/>
   </w:docDefaults>
-  <w:latentStyles w:defLockedState="0" w:defUIPriority="99" w:defSemiHidden="0" w:defUnhideWhenUsed="0" w:defQFormat="0" w:count="374">
+  <w:latentStyles w:defLockedState="0" w:defUIPriority="99" w:defSemiHidden="0" w:defUnhideWhenUsed="0" w:defQFormat="0" w:count="371">
     <w:lsdException w:name="Normal" w:uiPriority="0" w:qFormat="1"/>
     <w:lsdException w:name="heading 1" w:uiPriority="9" w:qFormat="1"/>
     <w:lsdException w:name="heading 2" w:semiHidden="1" w:uiPriority="9" w:unhideWhenUsed="1" w:qFormat="1"/>
@@ -1577,9 +1585,6 @@
     <w:lsdException w:name="List Table 5 Dark Accent 6" w:uiPriority="50"/>
     <w:lsdException w:name="List Table 6 Colorful Accent 6" w:uiPriority="51"/>
     <w:lsdException w:name="List Table 7 Colorful Accent 6" w:uiPriority="52"/>
-    <w:lsdException w:name="Mention" w:semiHidden="1" w:unhideWhenUsed="1"/>
-    <w:lsdException w:name="Smart Hyperlink" w:semiHidden="1" w:unhideWhenUsed="1"/>
-    <w:lsdException w:name="Hashtag" w:semiHidden="1" w:unhideWhenUsed="1"/>
   </w:latentStyles>
   <w:style w:type="paragraph" w:default="1" w:styleId="Normal">
     <w:name w:val="Normal"/>

</xml_diff>